<commit_message>
schema edit / inquiry data edit
</commit_message>
<xml_diff>
--- a/server/templates/report-template.docx
+++ b/server/templates/report-template.docx
@@ -201,13 +201,36 @@
                                 <w:rFonts w:ascii="Arial Unicode MS" w:hAnsi="Arial Unicode MS"/>
                                 <w:u w:color="000000"/>
                               </w:rPr>
-                              <w:t>: A1001</w:t>
+                              <w:t xml:space="preserve">: </w:t>
                             </w:r>
                             <w:r>
                               <w:rPr>
                                 <w:rFonts w:ascii="Arial Unicode MS" w:hAnsi="Arial Unicode MS"/>
                                 <w:u w:color="000000"/>
                               </w:rPr>
+                              <w:t>{{</w:t>
+                            </w:r>
+                            <w:proofErr w:type="spellStart"/>
+                            <w:r>
+                              <w:rPr>
+                                <w:rFonts w:ascii="Arial Unicode MS" w:hAnsi="Arial Unicode MS"/>
+                                <w:u w:color="000000"/>
+                              </w:rPr>
+                              <w:t>serialNumber</w:t>
+                            </w:r>
+                            <w:proofErr w:type="spellEnd"/>
+                            <w:r>
+                              <w:rPr>
+                                <w:rFonts w:ascii="Arial Unicode MS" w:hAnsi="Arial Unicode MS"/>
+                                <w:u w:color="000000"/>
+                              </w:rPr>
+                              <w:t>}}</w:t>
+                            </w:r>
+                            <w:r>
+                              <w:rPr>
+                                <w:rFonts w:ascii="Arial Unicode MS" w:hAnsi="Arial Unicode MS"/>
+                                <w:u w:color="000000"/>
+                              </w:rPr>
                               <w:br/>
                             </w:r>
                             <w:r>
@@ -230,7 +253,14 @@
                                 <w:rFonts w:ascii="Arial Unicode MS" w:hAnsi="Arial Unicode MS"/>
                                 <w:u w:color="000000"/>
                               </w:rPr>
-                              <w:t>: 2025.01.20</w:t>
+                              <w:t xml:space="preserve">: </w:t>
+                            </w:r>
+                            <w:r>
+                              <w:rPr>
+                                <w:rFonts w:ascii="Arial Unicode MS" w:hAnsi="Arial Unicode MS"/>
+                                <w:u w:color="000000"/>
+                              </w:rPr>
+                              <w:t>{{date}}</w:t>
                             </w:r>
                           </w:p>
                         </w:txbxContent>
@@ -279,13 +309,36 @@
                           <w:rFonts w:ascii="Arial Unicode MS" w:hAnsi="Arial Unicode MS"/>
                           <w:u w:color="000000"/>
                         </w:rPr>
-                        <w:t>: A1001</w:t>
+                        <w:t xml:space="preserve">: </w:t>
                       </w:r>
                       <w:r>
                         <w:rPr>
                           <w:rFonts w:ascii="Arial Unicode MS" w:hAnsi="Arial Unicode MS"/>
                           <w:u w:color="000000"/>
                         </w:rPr>
+                        <w:t>{{</w:t>
+                      </w:r>
+                      <w:proofErr w:type="spellStart"/>
+                      <w:r>
+                        <w:rPr>
+                          <w:rFonts w:ascii="Arial Unicode MS" w:hAnsi="Arial Unicode MS"/>
+                          <w:u w:color="000000"/>
+                        </w:rPr>
+                        <w:t>serialNumber</w:t>
+                      </w:r>
+                      <w:proofErr w:type="spellEnd"/>
+                      <w:r>
+                        <w:rPr>
+                          <w:rFonts w:ascii="Arial Unicode MS" w:hAnsi="Arial Unicode MS"/>
+                          <w:u w:color="000000"/>
+                        </w:rPr>
+                        <w:t>}}</w:t>
+                      </w:r>
+                      <w:r>
+                        <w:rPr>
+                          <w:rFonts w:ascii="Arial Unicode MS" w:hAnsi="Arial Unicode MS"/>
+                          <w:u w:color="000000"/>
+                        </w:rPr>
                         <w:br/>
                       </w:r>
                       <w:r>
@@ -308,7 +361,14 @@
                           <w:rFonts w:ascii="Arial Unicode MS" w:hAnsi="Arial Unicode MS"/>
                           <w:u w:color="000000"/>
                         </w:rPr>
-                        <w:t>: 2025.01.20</w:t>
+                        <w:t xml:space="preserve">: </w:t>
+                      </w:r>
+                      <w:r>
+                        <w:rPr>
+                          <w:rFonts w:ascii="Arial Unicode MS" w:hAnsi="Arial Unicode MS"/>
+                          <w:u w:color="000000"/>
+                        </w:rPr>
+                        <w:t>{{date}}</w:t>
                       </w:r>
                     </w:p>
                   </w:txbxContent>
@@ -635,12 +695,6 @@
                               </w:tblBorders>
                               <w:shd w:val="clear" w:color="auto" w:fill="CED7E7"/>
                               <w:tblLayout w:type="fixed"/>
-                              <w:tblCellMar>
-                                <w:top w:w="0" w:type="dxa"/>
-                                <w:left w:w="0" w:type="dxa"/>
-                                <w:bottom w:w="0" w:type="dxa"/>
-                                <w:right w:w="0" w:type="dxa"/>
-                              </w:tblCellMar>
                               <w:tblLook w:val="04A0" w:firstRow="1" w:lastRow="0" w:firstColumn="1" w:lastColumn="0" w:noHBand="0" w:noVBand="1"/>
                             </w:tblPr>
                             <w:tblGrid>
@@ -654,14 +708,6 @@
                               <w:gridCol w:w="1832"/>
                             </w:tblGrid>
                             <w:tr>
-                              <w:tblPrEx>
-                                <w:tblCellMar>
-                                  <w:top w:w="0" w:type="dxa"/>
-                                  <w:left w:w="0" w:type="dxa"/>
-                                  <w:bottom w:w="0" w:type="dxa"/>
-                                  <w:right w:w="0" w:type="dxa"/>
-                                </w:tblCellMar>
-                              </w:tblPrEx>
                               <w:trPr>
                                 <w:trHeight w:val="407"/>
                               </w:trPr>
@@ -994,14 +1040,6 @@
                               </w:tc>
                             </w:tr>
                             <w:tr>
-                              <w:tblPrEx>
-                                <w:tblCellMar>
-                                  <w:top w:w="0" w:type="dxa"/>
-                                  <w:left w:w="0" w:type="dxa"/>
-                                  <w:bottom w:w="0" w:type="dxa"/>
-                                  <w:right w:w="0" w:type="dxa"/>
-                                </w:tblCellMar>
-                              </w:tblPrEx>
                               <w:trPr>
                                 <w:trHeight w:val="407"/>
                               </w:trPr>
@@ -1125,6 +1163,11 @@
                                   <w:vAlign w:val="center"/>
                                 </w:tcPr>
                                 <w:p>
+                                  <w:pPr>
+                                    <w:rPr>
+                                      <w:lang w:eastAsia="zh-TW"/>
+                                    </w:rPr>
+                                  </w:pPr>
                                   <w:r>
                                     <w:t>{{</w:t>
                                   </w:r>
@@ -1155,8 +1198,18 @@
                                   <w:vAlign w:val="center"/>
                                 </w:tcPr>
                                 <w:p>
+                                  <w:pPr>
+                                    <w:rPr>
+                                      <w:rFonts w:hint="eastAsia"/>
+                                      <w:lang w:eastAsia="zh-TW"/>
+                                    </w:rPr>
+                                  </w:pPr>
                                   <w:r>
-                                    <w:t>{{unit}}</w:t>
+                                    <w:rPr>
+                                      <w:rFonts w:hint="eastAsia"/>
+                                      <w:lang w:eastAsia="zh-TW"/>
+                                    </w:rPr>
+                                    <w:t>箱</w:t>
                                   </w:r>
                                 </w:p>
                               </w:tc>
@@ -1178,11 +1231,7 @@
                                   </w:tcMar>
                                   <w:vAlign w:val="center"/>
                                 </w:tcPr>
-                                <w:p>
-                                  <w:r>
-                                    <w:t>{{price}}</w:t>
-                                  </w:r>
-                                </w:p>
+                                <w:p/>
                               </w:tc>
                               <w:tc>
                                 <w:tcPr>
@@ -1202,22 +1251,10 @@
                                   </w:tcMar>
                                   <w:vAlign w:val="center"/>
                                 </w:tcPr>
-                                <w:p>
-                                  <w:r>
-                                    <w:t>{{sum}}</w:t>
-                                  </w:r>
-                                </w:p>
+                                <w:p/>
                               </w:tc>
                             </w:tr>
                             <w:tr>
-                              <w:tblPrEx>
-                                <w:tblCellMar>
-                                  <w:top w:w="0" w:type="dxa"/>
-                                  <w:left w:w="0" w:type="dxa"/>
-                                  <w:bottom w:w="0" w:type="dxa"/>
-                                  <w:right w:w="0" w:type="dxa"/>
-                                </w:tblCellMar>
-                              </w:tblPrEx>
                               <w:trPr>
                                 <w:trHeight w:val="407"/>
                               </w:trPr>
@@ -1415,12 +1452,6 @@
                         </w:tblBorders>
                         <w:shd w:val="clear" w:color="auto" w:fill="CED7E7"/>
                         <w:tblLayout w:type="fixed"/>
-                        <w:tblCellMar>
-                          <w:top w:w="0" w:type="dxa"/>
-                          <w:left w:w="0" w:type="dxa"/>
-                          <w:bottom w:w="0" w:type="dxa"/>
-                          <w:right w:w="0" w:type="dxa"/>
-                        </w:tblCellMar>
                         <w:tblLook w:val="04A0" w:firstRow="1" w:lastRow="0" w:firstColumn="1" w:lastColumn="0" w:noHBand="0" w:noVBand="1"/>
                       </w:tblPr>
                       <w:tblGrid>
@@ -1434,14 +1465,6 @@
                         <w:gridCol w:w="1832"/>
                       </w:tblGrid>
                       <w:tr>
-                        <w:tblPrEx>
-                          <w:tblCellMar>
-                            <w:top w:w="0" w:type="dxa"/>
-                            <w:left w:w="0" w:type="dxa"/>
-                            <w:bottom w:w="0" w:type="dxa"/>
-                            <w:right w:w="0" w:type="dxa"/>
-                          </w:tblCellMar>
-                        </w:tblPrEx>
                         <w:trPr>
                           <w:trHeight w:val="407"/>
                         </w:trPr>
@@ -1774,14 +1797,6 @@
                         </w:tc>
                       </w:tr>
                       <w:tr>
-                        <w:tblPrEx>
-                          <w:tblCellMar>
-                            <w:top w:w="0" w:type="dxa"/>
-                            <w:left w:w="0" w:type="dxa"/>
-                            <w:bottom w:w="0" w:type="dxa"/>
-                            <w:right w:w="0" w:type="dxa"/>
-                          </w:tblCellMar>
-                        </w:tblPrEx>
                         <w:trPr>
                           <w:trHeight w:val="407"/>
                         </w:trPr>
@@ -1905,6 +1920,11 @@
                             <w:vAlign w:val="center"/>
                           </w:tcPr>
                           <w:p>
+                            <w:pPr>
+                              <w:rPr>
+                                <w:lang w:eastAsia="zh-TW"/>
+                              </w:rPr>
+                            </w:pPr>
                             <w:r>
                               <w:t>{{</w:t>
                             </w:r>
@@ -1935,8 +1955,18 @@
                             <w:vAlign w:val="center"/>
                           </w:tcPr>
                           <w:p>
-                            <w:r>
-                              <w:t>{{unit}}</w:t>
+                            <w:pPr>
+                              <w:rPr>
+                                <w:rFonts w:hint="eastAsia"/>
+                                <w:lang w:eastAsia="zh-TW"/>
+                              </w:rPr>
+                            </w:pPr>
+                            <w:r>
+                              <w:rPr>
+                                <w:rFonts w:hint="eastAsia"/>
+                                <w:lang w:eastAsia="zh-TW"/>
+                              </w:rPr>
+                              <w:t>箱</w:t>
                             </w:r>
                           </w:p>
                         </w:tc>
@@ -1958,11 +1988,7 @@
                             </w:tcMar>
                             <w:vAlign w:val="center"/>
                           </w:tcPr>
-                          <w:p>
-                            <w:r>
-                              <w:t>{{price}}</w:t>
-                            </w:r>
-                          </w:p>
+                          <w:p/>
                         </w:tc>
                         <w:tc>
                           <w:tcPr>
@@ -1982,22 +2008,10 @@
                             </w:tcMar>
                             <w:vAlign w:val="center"/>
                           </w:tcPr>
-                          <w:p>
-                            <w:r>
-                              <w:t>{{sum}}</w:t>
-                            </w:r>
-                          </w:p>
+                          <w:p/>
                         </w:tc>
                       </w:tr>
                       <w:tr>
-                        <w:tblPrEx>
-                          <w:tblCellMar>
-                            <w:top w:w="0" w:type="dxa"/>
-                            <w:left w:w="0" w:type="dxa"/>
-                            <w:bottom w:w="0" w:type="dxa"/>
-                            <w:right w:w="0" w:type="dxa"/>
-                          </w:tblCellMar>
-                        </w:tblPrEx>
                         <w:trPr>
                           <w:trHeight w:val="407"/>
                         </w:trPr>

</xml_diff>

<commit_message>
typo fixed / delete added / confirm added / pdf added
</commit_message>
<xml_diff>
--- a/server/templates/report-template.docx
+++ b/server/templates/report-template.docx
@@ -20,16 +20,16 @@
         <mc:AlternateContent>
           <mc:Choice Requires="wps">
             <w:drawing>
-              <wp:anchor distT="0" distB="0" distL="0" distR="0" simplePos="0" relativeHeight="251659264" behindDoc="0" locked="0" layoutInCell="1" allowOverlap="1" wp14:anchorId="131ED486" wp14:editId="20CBC903">
+              <wp:anchor distT="0" distB="0" distL="0" distR="0" simplePos="0" relativeHeight="251659264" behindDoc="0" locked="0" layoutInCell="1" allowOverlap="1" wp14:anchorId="131ED486" wp14:editId="4A8C01E1">
                 <wp:simplePos x="0" y="0"/>
                 <wp:positionH relativeFrom="margin">
-                  <wp:posOffset>1573340</wp:posOffset>
+                  <wp:posOffset>1572895</wp:posOffset>
                 </wp:positionH>
                 <wp:positionV relativeFrom="page">
-                  <wp:posOffset>289282</wp:posOffset>
+                  <wp:posOffset>542290</wp:posOffset>
                 </wp:positionV>
-                <wp:extent cx="0" cy="824783"/>
-                <wp:effectExtent l="0" t="0" r="0" b="0"/>
+                <wp:extent cx="0" cy="824230"/>
+                <wp:effectExtent l="0" t="0" r="12700" b="13970"/>
                 <wp:wrapNone/>
                 <wp:docPr id="1073741825" name="officeArt object" descr="Line"/>
                 <wp:cNvGraphicFramePr/>
@@ -40,7 +40,7 @@
                       <wps:spPr>
                         <a:xfrm flipV="1">
                           <a:off x="0" y="0"/>
-                          <a:ext cx="0" cy="824783"/>
+                          <a:ext cx="0" cy="824230"/>
                         </a:xfrm>
                         <a:prstGeom prst="line">
                           <a:avLst/>
@@ -59,12 +59,15 @@
                     </wps:wsp>
                   </a:graphicData>
                 </a:graphic>
+                <wp14:sizeRelV relativeFrom="margin">
+                  <wp14:pctHeight>0</wp14:pctHeight>
+                </wp14:sizeRelV>
               </wp:anchor>
             </w:drawing>
           </mc:Choice>
           <mc:Fallback>
             <w:pict>
-              <v:line w14:anchorId="1E50E39A" id="officeArt object" o:spid="_x0000_s1026" alt="Line" style="position:absolute;flip:y;z-index:251659264;visibility:visible;mso-wrap-style:square;mso-wrap-distance-left:0;mso-wrap-distance-top:0;mso-wrap-distance-right:0;mso-wrap-distance-bottom:0;mso-position-horizontal:absolute;mso-position-horizontal-relative:margin;mso-position-vertical:absolute;mso-position-vertical-relative:page" from="123.9pt,22.8pt" to="123.9pt,87.75pt" o:gfxdata="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" strokecolor="#929292" strokeweight=".7pt">
+              <v:line w14:anchorId="5F2C689D" id="officeArt object" o:spid="_x0000_s1026" alt="Line" style="position:absolute;flip:y;z-index:251659264;visibility:visible;mso-wrap-style:square;mso-height-percent:0;mso-wrap-distance-left:0;mso-wrap-distance-top:0;mso-wrap-distance-right:0;mso-wrap-distance-bottom:0;mso-position-horizontal:absolute;mso-position-horizontal-relative:margin;mso-position-vertical:absolute;mso-position-vertical-relative:page;mso-height-percent:0;mso-height-relative:margin" from="123.85pt,42.7pt" to="123.85pt,107.6pt" o:gfxdata="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" strokecolor="#929292" strokeweight=".7pt">
                 <v:stroke miterlimit="4" joinstyle="miter"/>
                 <w10:wrap anchorx="margin" anchory="page"/>
               </v:line>
@@ -79,15 +82,15 @@
           <w:u w:color="000000"/>
         </w:rPr>
         <w:drawing>
-          <wp:anchor distT="0" distB="0" distL="0" distR="0" simplePos="0" relativeHeight="251661312" behindDoc="0" locked="0" layoutInCell="1" allowOverlap="1" wp14:anchorId="44EB31A3" wp14:editId="0DDC00E0">
+          <wp:anchor distT="0" distB="0" distL="0" distR="0" simplePos="0" relativeHeight="251661312" behindDoc="0" locked="0" layoutInCell="1" allowOverlap="1" wp14:anchorId="44EB31A3" wp14:editId="6F19C448">
             <wp:simplePos x="0" y="0"/>
             <wp:positionH relativeFrom="margin">
               <wp:posOffset>-323850</wp:posOffset>
             </wp:positionH>
             <wp:positionV relativeFrom="page">
-              <wp:posOffset>257789</wp:posOffset>
+              <wp:posOffset>510540</wp:posOffset>
             </wp:positionV>
-            <wp:extent cx="1828800" cy="873622"/>
+            <wp:extent cx="1828800" cy="873125"/>
             <wp:effectExtent l="0" t="0" r="0" b="0"/>
             <wp:wrapNone/>
             <wp:docPr id="1073741826" name="officeArt object" descr="Picture 1"/>
@@ -102,7 +105,7 @@
                     </pic:cNvPicPr>
                   </pic:nvPicPr>
                   <pic:blipFill>
-                    <a:blip r:embed="rId6"/>
+                    <a:blip r:embed="rId7"/>
                     <a:srcRect t="26114" b="26114"/>
                     <a:stretch>
                       <a:fillRect/>
@@ -111,7 +114,7 @@
                   <pic:spPr>
                     <a:xfrm>
                       <a:off x="0" y="0"/>
-                      <a:ext cx="1828800" cy="873622"/>
+                      <a:ext cx="1828800" cy="873125"/>
                     </a:xfrm>
                     <a:prstGeom prst="rect">
                       <a:avLst/>
@@ -125,6 +128,9 @@
                 </pic:pic>
               </a:graphicData>
             </a:graphic>
+            <wp14:sizeRelV relativeFrom="margin">
+              <wp14:pctHeight>0</wp14:pctHeight>
+            </wp14:sizeRelV>
           </wp:anchor>
         </w:drawing>
       </w:r>
@@ -137,15 +143,15 @@
         <mc:AlternateContent>
           <mc:Choice Requires="wps">
             <w:drawing>
-              <wp:anchor distT="0" distB="0" distL="0" distR="0" simplePos="0" relativeHeight="251662336" behindDoc="0" locked="0" layoutInCell="1" allowOverlap="1" wp14:anchorId="4C1A4FDD" wp14:editId="2876BDDC">
+              <wp:anchor distT="0" distB="0" distL="0" distR="0" simplePos="0" relativeHeight="251662336" behindDoc="0" locked="0" layoutInCell="1" allowOverlap="1" wp14:anchorId="4C1A4FDD" wp14:editId="08819ABC">
                 <wp:simplePos x="0" y="0"/>
                 <wp:positionH relativeFrom="margin">
-                  <wp:posOffset>6160949</wp:posOffset>
+                  <wp:posOffset>6160770</wp:posOffset>
                 </wp:positionH>
                 <wp:positionV relativeFrom="page">
-                  <wp:posOffset>357913</wp:posOffset>
+                  <wp:posOffset>610870</wp:posOffset>
                 </wp:positionV>
-                <wp:extent cx="3175000" cy="1625600"/>
+                <wp:extent cx="3175000" cy="1624965"/>
                 <wp:effectExtent l="0" t="0" r="0" b="0"/>
                 <wp:wrapNone/>
                 <wp:docPr id="1073741827" name="officeArt object" descr="Quotation Number 報價單編號: A1001 Date 日期: 2025.01.20"/>
@@ -157,7 +163,7 @@
                       <wps:spPr>
                         <a:xfrm>
                           <a:off x="0" y="0"/>
-                          <a:ext cx="3175000" cy="1625600"/>
+                          <a:ext cx="3175000" cy="1624965"/>
                         </a:xfrm>
                         <a:prstGeom prst="rect">
                           <a:avLst/>
@@ -271,6 +277,9 @@
                     </wps:wsp>
                   </a:graphicData>
                 </a:graphic>
+                <wp14:sizeRelV relativeFrom="margin">
+                  <wp14:pctHeight>0</wp14:pctHeight>
+                </wp14:sizeRelV>
               </wp:anchor>
             </w:drawing>
           </mc:Choice>
@@ -280,7 +289,7 @@
                 <v:stroke joinstyle="miter"/>
                 <v:path gradientshapeok="t" o:connecttype="rect"/>
               </v:shapetype>
-              <v:shape id="officeArt object" o:spid="_x0000_s1026" type="#_x0000_t202" alt="Quotation Number 報價單編號: A1001 Date 日期: 2025.01.20" style="position:absolute;margin-left:485.1pt;margin-top:28.2pt;width:250pt;height:128pt;z-index:251662336;visibility:visible;mso-wrap-style:square;mso-wrap-distance-left:0;mso-wrap-distance-top:0;mso-wrap-distance-right:0;mso-wrap-distance-bottom:0;mso-position-horizontal:absolute;mso-position-horizontal-relative:margin;mso-position-vertical:absolute;mso-position-vertical-relative:page;v-text-anchor:top" o:gfxdata="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" filled="f" stroked="f" strokeweight="1pt">
+              <v:shape id="officeArt object" o:spid="_x0000_s1026" type="#_x0000_t202" alt="Quotation Number 報價單編號: A1001 Date 日期: 2025.01.20" style="position:absolute;margin-left:485.1pt;margin-top:48.1pt;width:250pt;height:127.95pt;z-index:251662336;visibility:visible;mso-wrap-style:square;mso-height-percent:0;mso-wrap-distance-left:0;mso-wrap-distance-top:0;mso-wrap-distance-right:0;mso-wrap-distance-bottom:0;mso-position-horizontal:absolute;mso-position-horizontal-relative:margin;mso-position-vertical:absolute;mso-position-vertical-relative:page;mso-height-percent:0;mso-height-relative:margin;v-text-anchor:top" o:gfxdata="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" filled="f" stroked="f" strokeweight="1pt">
                 <v:stroke miterlimit="4"/>
                 <v:textbox inset="4pt,4pt,4pt,4pt">
                   <w:txbxContent>
@@ -388,15 +397,15 @@
         <mc:AlternateContent>
           <mc:Choice Requires="wps">
             <w:drawing>
-              <wp:anchor distT="0" distB="0" distL="0" distR="0" simplePos="0" relativeHeight="251660288" behindDoc="0" locked="0" layoutInCell="1" allowOverlap="1" wp14:anchorId="6E5E5BF6" wp14:editId="34FAF1AA">
+              <wp:anchor distT="0" distB="0" distL="0" distR="0" simplePos="0" relativeHeight="251660288" behindDoc="0" locked="0" layoutInCell="1" allowOverlap="1" wp14:anchorId="6E5E5BF6" wp14:editId="40169FF7">
                 <wp:simplePos x="0" y="0"/>
                 <wp:positionH relativeFrom="margin">
-                  <wp:posOffset>1864208</wp:posOffset>
+                  <wp:posOffset>1863725</wp:posOffset>
                 </wp:positionH>
                 <wp:positionV relativeFrom="page">
-                  <wp:posOffset>357913</wp:posOffset>
+                  <wp:posOffset>610870</wp:posOffset>
                 </wp:positionV>
-                <wp:extent cx="3175000" cy="687522"/>
+                <wp:extent cx="3175000" cy="687324"/>
                 <wp:effectExtent l="0" t="0" r="0" b="0"/>
                 <wp:wrapNone/>
                 <wp:docPr id="1073741828" name="officeArt object" descr="Eonian ACUMEN CO., LTD. 台北市信義區和平東路3段215號6樓 TEL: 886 2 27353598"/>
@@ -408,7 +417,7 @@
                       <wps:spPr>
                         <a:xfrm>
                           <a:off x="0" y="0"/>
-                          <a:ext cx="3175000" cy="687522"/>
+                          <a:ext cx="3175000" cy="687324"/>
                         </a:xfrm>
                         <a:prstGeom prst="rect">
                           <a:avLst/>
@@ -514,12 +523,15 @@
                     </wps:wsp>
                   </a:graphicData>
                 </a:graphic>
+                <wp14:sizeRelV relativeFrom="margin">
+                  <wp14:pctHeight>0</wp14:pctHeight>
+                </wp14:sizeRelV>
               </wp:anchor>
             </w:drawing>
           </mc:Choice>
           <mc:Fallback>
             <w:pict>
-              <v:shape w14:anchorId="6E5E5BF6" id="_x0000_s1027" type="#_x0000_t202" alt="Eonian ACUMEN CO., LTD. 台北市信義區和平東路3段215號6樓 TEL: 886 2 27353598" style="position:absolute;margin-left:146.8pt;margin-top:28.2pt;width:250pt;height:54.15pt;z-index:251660288;visibility:visible;mso-wrap-style:square;mso-wrap-distance-left:0;mso-wrap-distance-top:0;mso-wrap-distance-right:0;mso-wrap-distance-bottom:0;mso-position-horizontal:absolute;mso-position-horizontal-relative:margin;mso-position-vertical:absolute;mso-position-vertical-relative:page;v-text-anchor:top" o:gfxdata="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" filled="f" stroked="f" strokeweight="1pt">
+              <v:shape w14:anchorId="6E5E5BF6" id="_x0000_s1027" type="#_x0000_t202" alt="Eonian ACUMEN CO., LTD. 台北市信義區和平東路3段215號6樓 TEL: 886 2 27353598" style="position:absolute;margin-left:146.75pt;margin-top:48.1pt;width:250pt;height:54.1pt;z-index:251660288;visibility:visible;mso-wrap-style:square;mso-height-percent:0;mso-wrap-distance-left:0;mso-wrap-distance-top:0;mso-wrap-distance-right:0;mso-wrap-distance-bottom:0;mso-position-horizontal:absolute;mso-position-horizontal-relative:margin;mso-position-vertical:absolute;mso-position-vertical-relative:page;mso-height-percent:0;mso-height-relative:margin;v-text-anchor:top" o:gfxdata="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" filled="f" stroked="f" strokeweight="1pt">
                 <v:stroke miterlimit="4"/>
                 <v:textbox inset="4pt,4pt,4pt,4pt">
                   <w:txbxContent>
@@ -647,12 +659,523 @@
       </w:pPr>
       <w:r>
         <w:rPr>
+          <w:rFonts w:ascii="SweiSpringCJKtc-Regular" w:eastAsia="SweiSpringCJKtc-Regular" w:hAnsi="SweiSpringCJKtc-Regular" w:cs="SweiSpringCJKtc-Regular"/>
+          <w:noProof/>
+          <w:u w:color="000000"/>
+        </w:rPr>
+        <mc:AlternateContent>
+          <mc:Choice Requires="wps">
+            <w:drawing>
+              <wp:anchor distT="0" distB="0" distL="0" distR="0" simplePos="0" relativeHeight="251665408" behindDoc="0" locked="0" layoutInCell="1" allowOverlap="1" wp14:anchorId="37C5524F" wp14:editId="0566B55D">
+                <wp:simplePos x="0" y="0"/>
+                <wp:positionH relativeFrom="margin">
+                  <wp:posOffset>-22225</wp:posOffset>
+                </wp:positionH>
+                <wp:positionV relativeFrom="line">
+                  <wp:posOffset>3752215</wp:posOffset>
+                </wp:positionV>
+                <wp:extent cx="5011420" cy="1192530"/>
+                <wp:effectExtent l="0" t="0" r="0" b="0"/>
+                <wp:wrapNone/>
+                <wp:docPr id="1073741831" name="officeArt object" descr="- 以上報價含發票稅 5%。 - 以上報價為台北交貨價，車邊卸貨。 - 以上報價僅供參考，請聯繫業務索取最終報價。 - 付款條件：收到全款50%定金，全款到貨發貨。 - 免貨倉儲期調貨到台灣後為30天，超時寄倉費用實報實銷。"/>
+                <wp:cNvGraphicFramePr/>
+                <a:graphic xmlns:a="http://schemas.openxmlformats.org/drawingml/2006/main">
+                  <a:graphicData uri="http://schemas.microsoft.com/office/word/2010/wordprocessingShape">
+                    <wps:wsp>
+                      <wps:cNvSpPr txBox="1"/>
+                      <wps:spPr>
+                        <a:xfrm>
+                          <a:off x="0" y="0"/>
+                          <a:ext cx="5011420" cy="1192530"/>
+                        </a:xfrm>
+                        <a:prstGeom prst="rect">
+                          <a:avLst/>
+                        </a:prstGeom>
+                        <a:noFill/>
+                        <a:ln w="12700" cap="flat">
+                          <a:noFill/>
+                          <a:miter lim="400000"/>
+                        </a:ln>
+                        <a:effectLst/>
+                      </wps:spPr>
+                      <wps:txbx>
+                        <w:txbxContent>
+                          <w:p>
+                            <w:pPr>
+                              <w:pStyle w:val="Body"/>
+                              <w:spacing w:after="200"/>
+                            </w:pPr>
+                            <w:r>
+                              <w:rPr>
+                                <w:rFonts w:ascii="Arial Unicode MS" w:hAnsi="Arial Unicode MS"/>
+                                <w:sz w:val="20"/>
+                                <w:szCs w:val="20"/>
+                                <w:u w:color="000000"/>
+                                <w:lang w:val="ru-RU"/>
+                              </w:rPr>
+                              <w:t xml:space="preserve">- </w:t>
+                            </w:r>
+                            <w:r>
+                              <w:rPr>
+                                <w:rFonts w:ascii="Arial Unicode MS" w:hAnsi="Arial Unicode MS" w:hint="eastAsia"/>
+                                <w:sz w:val="20"/>
+                                <w:szCs w:val="20"/>
+                                <w:u w:color="000000"/>
+                              </w:rPr>
+                              <w:t xml:space="preserve">以上報價含發票稅 </w:t>
+                            </w:r>
+                            <w:r>
+                              <w:rPr>
+                                <w:rFonts w:ascii="Arial Unicode MS" w:hAnsi="Arial Unicode MS"/>
+                                <w:sz w:val="20"/>
+                                <w:szCs w:val="20"/>
+                                <w:u w:color="000000"/>
+                              </w:rPr>
+                              <w:t>5%</w:t>
+                            </w:r>
+                            <w:r>
+                              <w:rPr>
+                                <w:rFonts w:ascii="Arial Unicode MS" w:hAnsi="Arial Unicode MS" w:hint="eastAsia"/>
+                                <w:sz w:val="20"/>
+                                <w:szCs w:val="20"/>
+                                <w:u w:color="000000"/>
+                              </w:rPr>
+                              <w:t>。</w:t>
+                            </w:r>
+                            <w:r>
+                              <w:rPr>
+                                <w:rFonts w:ascii="Arial Unicode MS" w:hAnsi="Arial Unicode MS"/>
+                                <w:sz w:val="20"/>
+                                <w:szCs w:val="20"/>
+                                <w:u w:color="000000"/>
+                              </w:rPr>
+                              <w:br/>
+                            </w:r>
+                            <w:r>
+                              <w:rPr>
+                                <w:rFonts w:ascii="Arial Unicode MS" w:hAnsi="Arial Unicode MS"/>
+                                <w:sz w:val="20"/>
+                                <w:szCs w:val="20"/>
+                                <w:u w:color="000000"/>
+                                <w:lang w:val="ru-RU"/>
+                              </w:rPr>
+                              <w:t xml:space="preserve">- </w:t>
+                            </w:r>
+                            <w:r>
+                              <w:rPr>
+                                <w:rFonts w:ascii="Arial Unicode MS" w:hAnsi="Arial Unicode MS" w:hint="eastAsia"/>
+                                <w:sz w:val="20"/>
+                                <w:szCs w:val="20"/>
+                                <w:u w:color="000000"/>
+                              </w:rPr>
+                              <w:t>以上報價為台北交貨價，車邊卸貨。</w:t>
+                            </w:r>
+                            <w:r>
+                              <w:rPr>
+                                <w:rFonts w:ascii="Arial Unicode MS" w:hAnsi="Arial Unicode MS"/>
+                                <w:sz w:val="20"/>
+                                <w:szCs w:val="20"/>
+                                <w:u w:color="000000"/>
+                              </w:rPr>
+                              <w:br/>
+                            </w:r>
+                            <w:r>
+                              <w:rPr>
+                                <w:rFonts w:ascii="Arial Unicode MS" w:hAnsi="Arial Unicode MS"/>
+                                <w:sz w:val="20"/>
+                                <w:szCs w:val="20"/>
+                                <w:u w:color="000000"/>
+                                <w:lang w:val="ru-RU"/>
+                              </w:rPr>
+                              <w:t xml:space="preserve">- </w:t>
+                            </w:r>
+                            <w:r>
+                              <w:rPr>
+                                <w:rFonts w:ascii="Arial Unicode MS" w:hAnsi="Arial Unicode MS" w:hint="eastAsia"/>
+                                <w:sz w:val="20"/>
+                                <w:szCs w:val="20"/>
+                                <w:u w:color="000000"/>
+                              </w:rPr>
+                              <w:t>以上報價僅供參考，請聯繫業務索取最終報價。</w:t>
+                            </w:r>
+                            <w:r>
+                              <w:rPr>
+                                <w:rFonts w:ascii="Arial Unicode MS" w:hAnsi="Arial Unicode MS"/>
+                                <w:sz w:val="20"/>
+                                <w:szCs w:val="20"/>
+                                <w:u w:color="000000"/>
+                              </w:rPr>
+                              <w:br/>
+                            </w:r>
+                            <w:r>
+                              <w:rPr>
+                                <w:rFonts w:ascii="Arial Unicode MS" w:hAnsi="Arial Unicode MS"/>
+                                <w:sz w:val="20"/>
+                                <w:szCs w:val="20"/>
+                                <w:u w:color="000000"/>
+                                <w:lang w:val="ru-RU"/>
+                              </w:rPr>
+                              <w:t xml:space="preserve">- </w:t>
+                            </w:r>
+                            <w:r>
+                              <w:rPr>
+                                <w:rFonts w:ascii="Arial Unicode MS" w:hAnsi="Arial Unicode MS" w:hint="eastAsia"/>
+                                <w:sz w:val="20"/>
+                                <w:szCs w:val="20"/>
+                                <w:u w:color="000000"/>
+                              </w:rPr>
+                              <w:t>付款條件：收到全款</w:t>
+                            </w:r>
+                            <w:r>
+                              <w:rPr>
+                                <w:rFonts w:ascii="Arial Unicode MS" w:hAnsi="Arial Unicode MS"/>
+                                <w:sz w:val="20"/>
+                                <w:szCs w:val="20"/>
+                                <w:u w:color="000000"/>
+                              </w:rPr>
+                              <w:t>50%</w:t>
+                            </w:r>
+                            <w:r>
+                              <w:rPr>
+                                <w:rFonts w:ascii="Arial Unicode MS" w:hAnsi="Arial Unicode MS" w:hint="eastAsia"/>
+                                <w:sz w:val="20"/>
+                                <w:szCs w:val="20"/>
+                                <w:u w:color="000000"/>
+                              </w:rPr>
+                              <w:t>定金，全款到貨發貨。</w:t>
+                            </w:r>
+                            <w:r>
+                              <w:rPr>
+                                <w:rFonts w:ascii="Arial Unicode MS" w:hAnsi="Arial Unicode MS"/>
+                                <w:sz w:val="20"/>
+                                <w:szCs w:val="20"/>
+                                <w:u w:color="000000"/>
+                              </w:rPr>
+                              <w:br/>
+                            </w:r>
+                            <w:r>
+                              <w:rPr>
+                                <w:rFonts w:ascii="Arial Unicode MS" w:hAnsi="Arial Unicode MS"/>
+                                <w:sz w:val="20"/>
+                                <w:szCs w:val="20"/>
+                                <w:u w:color="000000"/>
+                                <w:lang w:val="ru-RU"/>
+                              </w:rPr>
+                              <w:t xml:space="preserve">- </w:t>
+                            </w:r>
+                            <w:r>
+                              <w:rPr>
+                                <w:rFonts w:ascii="Arial Unicode MS" w:hAnsi="Arial Unicode MS" w:hint="eastAsia"/>
+                                <w:sz w:val="20"/>
+                                <w:szCs w:val="20"/>
+                                <w:u w:color="000000"/>
+                              </w:rPr>
+                              <w:t>免貨倉儲期調貨到台灣後為</w:t>
+                            </w:r>
+                            <w:r>
+                              <w:rPr>
+                                <w:rFonts w:ascii="Arial Unicode MS" w:hAnsi="Arial Unicode MS"/>
+                                <w:sz w:val="20"/>
+                                <w:szCs w:val="20"/>
+                                <w:u w:color="000000"/>
+                              </w:rPr>
+                              <w:t>30</w:t>
+                            </w:r>
+                            <w:r>
+                              <w:rPr>
+                                <w:rFonts w:ascii="Arial Unicode MS" w:hAnsi="Arial Unicode MS" w:hint="eastAsia"/>
+                                <w:sz w:val="20"/>
+                                <w:szCs w:val="20"/>
+                                <w:u w:color="000000"/>
+                              </w:rPr>
+                              <w:t>天，超時寄倉費用實報實銷。</w:t>
+                            </w:r>
+                          </w:p>
+                        </w:txbxContent>
+                      </wps:txbx>
+                      <wps:bodyPr wrap="square" lIns="50800" tIns="50800" rIns="50800" bIns="50800" numCol="1" anchor="t">
+                        <a:noAutofit/>
+                      </wps:bodyPr>
+                    </wps:wsp>
+                  </a:graphicData>
+                </a:graphic>
+              </wp:anchor>
+            </w:drawing>
+          </mc:Choice>
+          <mc:Fallback>
+            <w:pict>
+              <v:shape w14:anchorId="37C5524F" id="_x0000_s1028" type="#_x0000_t202" alt="- 以上報價含發票稅 5%。 - 以上報價為台北交貨價，車邊卸貨。 - 以上報價僅供參考，請聯繫業務索取最終報價。 - 付款條件：收到全款50%定金，全款到貨發貨。 - 免貨倉儲期調貨到台灣後為30天，超時寄倉費用實報實銷。" style="position:absolute;margin-left:-1.75pt;margin-top:295.45pt;width:394.6pt;height:93.9pt;z-index:251665408;visibility:visible;mso-wrap-style:square;mso-wrap-distance-left:0;mso-wrap-distance-top:0;mso-wrap-distance-right:0;mso-wrap-distance-bottom:0;mso-position-horizontal:absolute;mso-position-horizontal-relative:margin;mso-position-vertical:absolute;mso-position-vertical-relative:line;v-text-anchor:top" o:gfxdata="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" filled="f" stroked="f" strokeweight="1pt">
+                <v:stroke miterlimit="4"/>
+                <v:textbox inset="4pt,4pt,4pt,4pt">
+                  <w:txbxContent>
+                    <w:p>
+                      <w:pPr>
+                        <w:pStyle w:val="Body"/>
+                        <w:spacing w:after="200"/>
+                      </w:pPr>
+                      <w:r>
+                        <w:rPr>
+                          <w:rFonts w:ascii="Arial Unicode MS" w:hAnsi="Arial Unicode MS"/>
+                          <w:sz w:val="20"/>
+                          <w:szCs w:val="20"/>
+                          <w:u w:color="000000"/>
+                          <w:lang w:val="ru-RU"/>
+                        </w:rPr>
+                        <w:t xml:space="preserve">- </w:t>
+                      </w:r>
+                      <w:r>
+                        <w:rPr>
+                          <w:rFonts w:ascii="Arial Unicode MS" w:hAnsi="Arial Unicode MS" w:hint="eastAsia"/>
+                          <w:sz w:val="20"/>
+                          <w:szCs w:val="20"/>
+                          <w:u w:color="000000"/>
+                        </w:rPr>
+                        <w:t xml:space="preserve">以上報價含發票稅 </w:t>
+                      </w:r>
+                      <w:r>
+                        <w:rPr>
+                          <w:rFonts w:ascii="Arial Unicode MS" w:hAnsi="Arial Unicode MS"/>
+                          <w:sz w:val="20"/>
+                          <w:szCs w:val="20"/>
+                          <w:u w:color="000000"/>
+                        </w:rPr>
+                        <w:t>5%</w:t>
+                      </w:r>
+                      <w:r>
+                        <w:rPr>
+                          <w:rFonts w:ascii="Arial Unicode MS" w:hAnsi="Arial Unicode MS" w:hint="eastAsia"/>
+                          <w:sz w:val="20"/>
+                          <w:szCs w:val="20"/>
+                          <w:u w:color="000000"/>
+                        </w:rPr>
+                        <w:t>。</w:t>
+                      </w:r>
+                      <w:r>
+                        <w:rPr>
+                          <w:rFonts w:ascii="Arial Unicode MS" w:hAnsi="Arial Unicode MS"/>
+                          <w:sz w:val="20"/>
+                          <w:szCs w:val="20"/>
+                          <w:u w:color="000000"/>
+                        </w:rPr>
+                        <w:br/>
+                      </w:r>
+                      <w:r>
+                        <w:rPr>
+                          <w:rFonts w:ascii="Arial Unicode MS" w:hAnsi="Arial Unicode MS"/>
+                          <w:sz w:val="20"/>
+                          <w:szCs w:val="20"/>
+                          <w:u w:color="000000"/>
+                          <w:lang w:val="ru-RU"/>
+                        </w:rPr>
+                        <w:t xml:space="preserve">- </w:t>
+                      </w:r>
+                      <w:r>
+                        <w:rPr>
+                          <w:rFonts w:ascii="Arial Unicode MS" w:hAnsi="Arial Unicode MS" w:hint="eastAsia"/>
+                          <w:sz w:val="20"/>
+                          <w:szCs w:val="20"/>
+                          <w:u w:color="000000"/>
+                        </w:rPr>
+                        <w:t>以上報價為台北交貨價，車邊卸貨。</w:t>
+                      </w:r>
+                      <w:r>
+                        <w:rPr>
+                          <w:rFonts w:ascii="Arial Unicode MS" w:hAnsi="Arial Unicode MS"/>
+                          <w:sz w:val="20"/>
+                          <w:szCs w:val="20"/>
+                          <w:u w:color="000000"/>
+                        </w:rPr>
+                        <w:br/>
+                      </w:r>
+                      <w:r>
+                        <w:rPr>
+                          <w:rFonts w:ascii="Arial Unicode MS" w:hAnsi="Arial Unicode MS"/>
+                          <w:sz w:val="20"/>
+                          <w:szCs w:val="20"/>
+                          <w:u w:color="000000"/>
+                          <w:lang w:val="ru-RU"/>
+                        </w:rPr>
+                        <w:t xml:space="preserve">- </w:t>
+                      </w:r>
+                      <w:r>
+                        <w:rPr>
+                          <w:rFonts w:ascii="Arial Unicode MS" w:hAnsi="Arial Unicode MS" w:hint="eastAsia"/>
+                          <w:sz w:val="20"/>
+                          <w:szCs w:val="20"/>
+                          <w:u w:color="000000"/>
+                        </w:rPr>
+                        <w:t>以上報價僅供參考，請聯繫業務索取最終報價。</w:t>
+                      </w:r>
+                      <w:r>
+                        <w:rPr>
+                          <w:rFonts w:ascii="Arial Unicode MS" w:hAnsi="Arial Unicode MS"/>
+                          <w:sz w:val="20"/>
+                          <w:szCs w:val="20"/>
+                          <w:u w:color="000000"/>
+                        </w:rPr>
+                        <w:br/>
+                      </w:r>
+                      <w:r>
+                        <w:rPr>
+                          <w:rFonts w:ascii="Arial Unicode MS" w:hAnsi="Arial Unicode MS"/>
+                          <w:sz w:val="20"/>
+                          <w:szCs w:val="20"/>
+                          <w:u w:color="000000"/>
+                          <w:lang w:val="ru-RU"/>
+                        </w:rPr>
+                        <w:t xml:space="preserve">- </w:t>
+                      </w:r>
+                      <w:r>
+                        <w:rPr>
+                          <w:rFonts w:ascii="Arial Unicode MS" w:hAnsi="Arial Unicode MS" w:hint="eastAsia"/>
+                          <w:sz w:val="20"/>
+                          <w:szCs w:val="20"/>
+                          <w:u w:color="000000"/>
+                        </w:rPr>
+                        <w:t>付款條件：收到全款</w:t>
+                      </w:r>
+                      <w:r>
+                        <w:rPr>
+                          <w:rFonts w:ascii="Arial Unicode MS" w:hAnsi="Arial Unicode MS"/>
+                          <w:sz w:val="20"/>
+                          <w:szCs w:val="20"/>
+                          <w:u w:color="000000"/>
+                        </w:rPr>
+                        <w:t>50%</w:t>
+                      </w:r>
+                      <w:r>
+                        <w:rPr>
+                          <w:rFonts w:ascii="Arial Unicode MS" w:hAnsi="Arial Unicode MS" w:hint="eastAsia"/>
+                          <w:sz w:val="20"/>
+                          <w:szCs w:val="20"/>
+                          <w:u w:color="000000"/>
+                        </w:rPr>
+                        <w:t>定金，全款到貨發貨。</w:t>
+                      </w:r>
+                      <w:r>
+                        <w:rPr>
+                          <w:rFonts w:ascii="Arial Unicode MS" w:hAnsi="Arial Unicode MS"/>
+                          <w:sz w:val="20"/>
+                          <w:szCs w:val="20"/>
+                          <w:u w:color="000000"/>
+                        </w:rPr>
+                        <w:br/>
+                      </w:r>
+                      <w:r>
+                        <w:rPr>
+                          <w:rFonts w:ascii="Arial Unicode MS" w:hAnsi="Arial Unicode MS"/>
+                          <w:sz w:val="20"/>
+                          <w:szCs w:val="20"/>
+                          <w:u w:color="000000"/>
+                          <w:lang w:val="ru-RU"/>
+                        </w:rPr>
+                        <w:t xml:space="preserve">- </w:t>
+                      </w:r>
+                      <w:r>
+                        <w:rPr>
+                          <w:rFonts w:ascii="Arial Unicode MS" w:hAnsi="Arial Unicode MS" w:hint="eastAsia"/>
+                          <w:sz w:val="20"/>
+                          <w:szCs w:val="20"/>
+                          <w:u w:color="000000"/>
+                        </w:rPr>
+                        <w:t>免貨倉儲期調貨到台灣後為</w:t>
+                      </w:r>
+                      <w:r>
+                        <w:rPr>
+                          <w:rFonts w:ascii="Arial Unicode MS" w:hAnsi="Arial Unicode MS"/>
+                          <w:sz w:val="20"/>
+                          <w:szCs w:val="20"/>
+                          <w:u w:color="000000"/>
+                        </w:rPr>
+                        <w:t>30</w:t>
+                      </w:r>
+                      <w:r>
+                        <w:rPr>
+                          <w:rFonts w:ascii="Arial Unicode MS" w:hAnsi="Arial Unicode MS" w:hint="eastAsia"/>
+                          <w:sz w:val="20"/>
+                          <w:szCs w:val="20"/>
+                          <w:u w:color="000000"/>
+                        </w:rPr>
+                        <w:t>天，超時寄倉費用實報實銷。</w:t>
+                      </w:r>
+                    </w:p>
+                  </w:txbxContent>
+                </v:textbox>
+                <w10:wrap anchorx="margin" anchory="line"/>
+              </v:shape>
+            </w:pict>
+          </mc:Fallback>
+        </mc:AlternateContent>
+      </w:r>
+      <w:r>
+        <w:rPr>
+          <w:rFonts w:ascii="SweiSpringCJKtc-Regular" w:eastAsia="SweiSpringCJKtc-Regular" w:hAnsi="SweiSpringCJKtc-Regular" w:cs="SweiSpringCJKtc-Regular"/>
+          <w:noProof/>
+          <w:u w:color="000000"/>
+        </w:rPr>
+        <mc:AlternateContent>
+          <mc:Choice Requires="wps">
+            <w:drawing>
+              <wp:anchor distT="0" distB="0" distL="0" distR="0" simplePos="0" relativeHeight="251667456" behindDoc="0" locked="0" layoutInCell="1" allowOverlap="1" wp14:anchorId="0AC7A222" wp14:editId="650351E9">
+                <wp:simplePos x="0" y="0"/>
+                <wp:positionH relativeFrom="margin">
+                  <wp:posOffset>6350</wp:posOffset>
+                </wp:positionH>
+                <wp:positionV relativeFrom="line">
+                  <wp:posOffset>3596640</wp:posOffset>
+                </wp:positionV>
+                <wp:extent cx="9253220" cy="0"/>
+                <wp:effectExtent l="0" t="0" r="0" b="0"/>
+                <wp:wrapNone/>
+                <wp:docPr id="1073741829" name="officeArt object" descr="Line"/>
+                <wp:cNvGraphicFramePr/>
+                <a:graphic xmlns:a="http://schemas.openxmlformats.org/drawingml/2006/main">
+                  <a:graphicData uri="http://schemas.microsoft.com/office/word/2010/wordprocessingShape">
+                    <wps:wsp>
+                      <wps:cNvCnPr/>
+                      <wps:spPr>
+                        <a:xfrm flipH="1" flipV="1">
+                          <a:off x="0" y="0"/>
+                          <a:ext cx="9253220" cy="0"/>
+                        </a:xfrm>
+                        <a:prstGeom prst="line">
+                          <a:avLst/>
+                        </a:prstGeom>
+                        <a:noFill/>
+                        <a:ln w="8890" cap="flat">
+                          <a:solidFill>
+                            <a:srgbClr val="929292"/>
+                          </a:solidFill>
+                          <a:prstDash val="solid"/>
+                          <a:miter lim="400000"/>
+                        </a:ln>
+                        <a:effectLst/>
+                      </wps:spPr>
+                      <wps:bodyPr/>
+                    </wps:wsp>
+                  </a:graphicData>
+                </a:graphic>
+              </wp:anchor>
+            </w:drawing>
+          </mc:Choice>
+          <mc:Fallback>
+            <w:pict>
+              <v:line w14:anchorId="48F14BC4" id="officeArt object" o:spid="_x0000_s1026" alt="Line" style="position:absolute;flip:x y;z-index:251667456;visibility:visible;mso-wrap-style:square;mso-wrap-distance-left:0;mso-wrap-distance-top:0;mso-wrap-distance-right:0;mso-wrap-distance-bottom:0;mso-position-horizontal:absolute;mso-position-horizontal-relative:margin;mso-position-vertical:absolute;mso-position-vertical-relative:line" from=".5pt,283.2pt" to="729.1pt,283.2pt" o:gfxdata="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" strokecolor="#929292" strokeweight=".7pt">
+                <v:stroke miterlimit="4" joinstyle="miter"/>
+                <w10:wrap anchorx="margin" anchory="line"/>
+              </v:line>
+            </w:pict>
+          </mc:Fallback>
+        </mc:AlternateContent>
+      </w:r>
+      <w:r>
+        <w:rPr>
           <w:noProof/>
         </w:rPr>
         <mc:AlternateContent>
           <mc:Choice Requires="wps">
             <w:drawing>
-              <wp:anchor distT="0" distB="0" distL="0" distR="0" simplePos="0" relativeHeight="251663360" behindDoc="0" locked="0" layoutInCell="1" allowOverlap="1" wp14:anchorId="1A15E5FF" wp14:editId="552515F1">
+              <wp:anchor distT="0" distB="0" distL="0" distR="0" simplePos="0" relativeHeight="251663360" behindDoc="0" locked="0" layoutInCell="1" allowOverlap="1" wp14:anchorId="1A15E5FF" wp14:editId="4141AA8F">
                 <wp:simplePos x="0" y="0"/>
                 <wp:positionH relativeFrom="page">
                   <wp:posOffset>720000</wp:posOffset>
@@ -683,7 +1206,7 @@
                           <w:tbl>
                             <w:tblPr>
                               <w:tblStyle w:val="TableNormal"/>
-                              <w:tblW w:w="14662" w:type="dxa"/>
+                              <w:tblW w:w="14397" w:type="dxa"/>
                               <w:tblInd w:w="5" w:type="dxa"/>
                               <w:tblBorders>
                                 <w:top w:val="single" w:sz="8" w:space="0" w:color="FFFFFF"/>
@@ -698,22 +1221,21 @@
                               <w:tblLook w:val="04A0" w:firstRow="1" w:lastRow="0" w:firstColumn="1" w:lastColumn="0" w:noHBand="0" w:noVBand="1"/>
                             </w:tblPr>
                             <w:tblGrid>
-                              <w:gridCol w:w="737"/>
-                              <w:gridCol w:w="2088"/>
-                              <w:gridCol w:w="2274"/>
-                              <w:gridCol w:w="2849"/>
-                              <w:gridCol w:w="1551"/>
-                              <w:gridCol w:w="1499"/>
-                              <w:gridCol w:w="1832"/>
-                              <w:gridCol w:w="1832"/>
+                              <w:gridCol w:w="2159"/>
+                              <w:gridCol w:w="2351"/>
+                              <w:gridCol w:w="2946"/>
+                              <w:gridCol w:w="1603"/>
+                              <w:gridCol w:w="1550"/>
+                              <w:gridCol w:w="1894"/>
+                              <w:gridCol w:w="1894"/>
                             </w:tblGrid>
                             <w:tr>
                               <w:trPr>
-                                <w:trHeight w:val="407"/>
+                                <w:trHeight w:val="439"/>
                               </w:trPr>
                               <w:tc>
                                 <w:tcPr>
-                                  <w:tcW w:w="737" w:type="dxa"/>
+                                  <w:tcW w:w="2159" w:type="dxa"/>
                                   <w:tcBorders>
                                     <w:top w:val="single" w:sz="4" w:space="0" w:color="000000"/>
                                     <w:left w:val="single" w:sz="4" w:space="0" w:color="000000"/>
@@ -732,8 +1254,6 @@
                                 <w:p>
                                   <w:pPr>
                                     <w:pStyle w:val="Body"/>
-                                    <w:spacing w:after="200" w:line="276" w:lineRule="auto"/>
-                                    <w:jc w:val="center"/>
                                   </w:pPr>
                                   <w:r>
                                     <w:rPr>
@@ -742,13 +1262,13 @@
                                       <w:szCs w:val="20"/>
                                       <w:u w:color="000000"/>
                                     </w:rPr>
-                                    <w:t>編號</w:t>
+                                    <w:t>使用空間</w:t>
                                   </w:r>
                                 </w:p>
                               </w:tc>
                               <w:tc>
                                 <w:tcPr>
-                                  <w:tcW w:w="2088" w:type="dxa"/>
+                                  <w:tcW w:w="2351" w:type="dxa"/>
                                   <w:tcBorders>
                                     <w:top w:val="single" w:sz="4" w:space="0" w:color="000000"/>
                                     <w:left w:val="single" w:sz="4" w:space="0" w:color="000000"/>
@@ -767,7 +1287,6 @@
                                 <w:p>
                                   <w:pPr>
                                     <w:pStyle w:val="Body"/>
-                                    <w:jc w:val="center"/>
                                   </w:pPr>
                                   <w:r>
                                     <w:rPr>
@@ -776,13 +1295,13 @@
                                       <w:szCs w:val="20"/>
                                       <w:u w:color="000000"/>
                                     </w:rPr>
-                                    <w:t>使用空間</w:t>
+                                    <w:t>型號</w:t>
                                   </w:r>
                                 </w:p>
                               </w:tc>
                               <w:tc>
                                 <w:tcPr>
-                                  <w:tcW w:w="2274" w:type="dxa"/>
+                                  <w:tcW w:w="2946" w:type="dxa"/>
                                   <w:tcBorders>
                                     <w:top w:val="single" w:sz="4" w:space="0" w:color="000000"/>
                                     <w:left w:val="single" w:sz="4" w:space="0" w:color="000000"/>
@@ -801,7 +1320,6 @@
                                 <w:p>
                                   <w:pPr>
                                     <w:pStyle w:val="Body"/>
-                                    <w:jc w:val="center"/>
                                   </w:pPr>
                                   <w:r>
                                     <w:rPr>
@@ -810,13 +1328,13 @@
                                       <w:szCs w:val="20"/>
                                       <w:u w:color="000000"/>
                                     </w:rPr>
-                                    <w:t>型號</w:t>
+                                    <w:t>規格</w:t>
                                   </w:r>
                                 </w:p>
                               </w:tc>
                               <w:tc>
                                 <w:tcPr>
-                                  <w:tcW w:w="2849" w:type="dxa"/>
+                                  <w:tcW w:w="1603" w:type="dxa"/>
                                   <w:tcBorders>
                                     <w:top w:val="single" w:sz="4" w:space="0" w:color="000000"/>
                                     <w:left w:val="single" w:sz="4" w:space="0" w:color="000000"/>
@@ -835,7 +1353,6 @@
                                 <w:p>
                                   <w:pPr>
                                     <w:pStyle w:val="Body"/>
-                                    <w:jc w:val="center"/>
                                   </w:pPr>
                                   <w:r>
                                     <w:rPr>
@@ -844,13 +1361,13 @@
                                       <w:szCs w:val="20"/>
                                       <w:u w:color="000000"/>
                                     </w:rPr>
-                                    <w:t>規格</w:t>
+                                    <w:t>數量</w:t>
                                   </w:r>
                                 </w:p>
                               </w:tc>
                               <w:tc>
                                 <w:tcPr>
-                                  <w:tcW w:w="1551" w:type="dxa"/>
+                                  <w:tcW w:w="1550" w:type="dxa"/>
                                   <w:tcBorders>
                                     <w:top w:val="single" w:sz="4" w:space="0" w:color="000000"/>
                                     <w:left w:val="single" w:sz="4" w:space="0" w:color="000000"/>
@@ -869,7 +1386,6 @@
                                 <w:p>
                                   <w:pPr>
                                     <w:pStyle w:val="Body"/>
-                                    <w:jc w:val="center"/>
                                   </w:pPr>
                                   <w:r>
                                     <w:rPr>
@@ -878,13 +1394,13 @@
                                       <w:szCs w:val="20"/>
                                       <w:u w:color="000000"/>
                                     </w:rPr>
-                                    <w:t>數量</w:t>
+                                    <w:t>單位</w:t>
                                   </w:r>
                                 </w:p>
                               </w:tc>
                               <w:tc>
                                 <w:tcPr>
-                                  <w:tcW w:w="1499" w:type="dxa"/>
+                                  <w:tcW w:w="1894" w:type="dxa"/>
                                   <w:tcBorders>
                                     <w:top w:val="single" w:sz="4" w:space="0" w:color="000000"/>
                                     <w:left w:val="single" w:sz="4" w:space="0" w:color="000000"/>
@@ -903,41 +1419,6 @@
                                 <w:p>
                                   <w:pPr>
                                     <w:pStyle w:val="Body"/>
-                                    <w:jc w:val="center"/>
-                                  </w:pPr>
-                                  <w:r>
-                                    <w:rPr>
-                                      <w:rFonts w:ascii="Arial Unicode MS" w:hAnsi="Arial Unicode MS" w:hint="eastAsia"/>
-                                      <w:sz w:val="20"/>
-                                      <w:szCs w:val="20"/>
-                                      <w:u w:color="000000"/>
-                                    </w:rPr>
-                                    <w:t>單位</w:t>
-                                  </w:r>
-                                </w:p>
-                              </w:tc>
-                              <w:tc>
-                                <w:tcPr>
-                                  <w:tcW w:w="1832" w:type="dxa"/>
-                                  <w:tcBorders>
-                                    <w:top w:val="single" w:sz="4" w:space="0" w:color="000000"/>
-                                    <w:left w:val="single" w:sz="4" w:space="0" w:color="000000"/>
-                                    <w:bottom w:val="single" w:sz="4" w:space="0" w:color="000000"/>
-                                    <w:right w:val="single" w:sz="4" w:space="0" w:color="000000"/>
-                                  </w:tcBorders>
-                                  <w:shd w:val="clear" w:color="auto" w:fill="auto"/>
-                                  <w:tcMar>
-                                    <w:top w:w="80" w:type="dxa"/>
-                                    <w:left w:w="80" w:type="dxa"/>
-                                    <w:bottom w:w="80" w:type="dxa"/>
-                                    <w:right w:w="80" w:type="dxa"/>
-                                  </w:tcMar>
-                                  <w:vAlign w:val="center"/>
-                                </w:tcPr>
-                                <w:p>
-                                  <w:pPr>
-                                    <w:pStyle w:val="Body"/>
-                                    <w:jc w:val="center"/>
                                   </w:pPr>
                                   <w:r>
                                     <w:rPr>
@@ -979,7 +1460,7 @@
                               </w:tc>
                               <w:tc>
                                 <w:tcPr>
-                                  <w:tcW w:w="1832" w:type="dxa"/>
+                                  <w:tcW w:w="1894" w:type="dxa"/>
                                   <w:tcBorders>
                                     <w:top w:val="single" w:sz="4" w:space="0" w:color="000000"/>
                                     <w:left w:val="single" w:sz="4" w:space="0" w:color="000000"/>
@@ -998,7 +1479,6 @@
                                 <w:p>
                                   <w:pPr>
                                     <w:pStyle w:val="Body"/>
-                                    <w:jc w:val="center"/>
                                   </w:pPr>
                                   <w:r>
                                     <w:rPr>
@@ -1041,31 +1521,11 @@
                             </w:tr>
                             <w:tr>
                               <w:trPr>
-                                <w:trHeight w:val="407"/>
+                                <w:trHeight w:val="439"/>
                               </w:trPr>
                               <w:tc>
                                 <w:tcPr>
-                                  <w:tcW w:w="737" w:type="dxa"/>
-                                  <w:tcBorders>
-                                    <w:top w:val="single" w:sz="4" w:space="0" w:color="000000"/>
-                                    <w:left w:val="single" w:sz="4" w:space="0" w:color="000000"/>
-                                    <w:bottom w:val="single" w:sz="4" w:space="0" w:color="000000"/>
-                                    <w:right w:val="single" w:sz="4" w:space="0" w:color="000000"/>
-                                  </w:tcBorders>
-                                  <w:shd w:val="clear" w:color="auto" w:fill="auto"/>
-                                  <w:tcMar>
-                                    <w:top w:w="80" w:type="dxa"/>
-                                    <w:left w:w="80" w:type="dxa"/>
-                                    <w:bottom w:w="80" w:type="dxa"/>
-                                    <w:right w:w="80" w:type="dxa"/>
-                                  </w:tcMar>
-                                  <w:vAlign w:val="center"/>
-                                </w:tcPr>
-                                <w:p/>
-                              </w:tc>
-                              <w:tc>
-                                <w:tcPr>
-                                  <w:tcW w:w="2088" w:type="dxa"/>
+                                  <w:tcW w:w="2159" w:type="dxa"/>
                                   <w:tcBorders>
                                     <w:top w:val="single" w:sz="4" w:space="0" w:color="000000"/>
                                     <w:left w:val="single" w:sz="4" w:space="0" w:color="000000"/>
@@ -1089,7 +1549,7 @@
                               </w:tc>
                               <w:tc>
                                 <w:tcPr>
-                                  <w:tcW w:w="2274" w:type="dxa"/>
+                                  <w:tcW w:w="2351" w:type="dxa"/>
                                   <w:tcBorders>
                                     <w:top w:val="single" w:sz="4" w:space="0" w:color="000000"/>
                                     <w:left w:val="single" w:sz="4" w:space="0" w:color="000000"/>
@@ -1113,7 +1573,7 @@
                               </w:tc>
                               <w:tc>
                                 <w:tcPr>
-                                  <w:tcW w:w="2849" w:type="dxa"/>
+                                  <w:tcW w:w="2946" w:type="dxa"/>
                                   <w:tcBorders>
                                     <w:top w:val="single" w:sz="4" w:space="0" w:color="000000"/>
                                     <w:left w:val="single" w:sz="4" w:space="0" w:color="000000"/>
@@ -1146,7 +1606,7 @@
                               </w:tc>
                               <w:tc>
                                 <w:tcPr>
-                                  <w:tcW w:w="1551" w:type="dxa"/>
+                                  <w:tcW w:w="1603" w:type="dxa"/>
                                   <w:tcBorders>
                                     <w:top w:val="single" w:sz="4" w:space="0" w:color="000000"/>
                                     <w:left w:val="single" w:sz="4" w:space="0" w:color="000000"/>
@@ -1181,7 +1641,7 @@
                               </w:tc>
                               <w:tc>
                                 <w:tcPr>
-                                  <w:tcW w:w="1499" w:type="dxa"/>
+                                  <w:tcW w:w="1550" w:type="dxa"/>
                                   <w:tcBorders>
                                     <w:top w:val="single" w:sz="4" w:space="0" w:color="000000"/>
                                     <w:left w:val="single" w:sz="4" w:space="0" w:color="000000"/>
@@ -1200,14 +1660,15 @@
                                 <w:p>
                                   <w:pPr>
                                     <w:rPr>
-                                      <w:rFonts w:hint="eastAsia"/>
                                       <w:lang w:eastAsia="zh-TW"/>
                                     </w:rPr>
                                   </w:pPr>
                                   <w:r>
                                     <w:rPr>
-                                      <w:rFonts w:hint="eastAsia"/>
-                                      <w:lang w:eastAsia="zh-TW"/>
+                                      <w:rFonts w:ascii="Arial Unicode MS" w:hAnsi="Arial Unicode MS" w:hint="eastAsia"/>
+                                      <w:sz w:val="20"/>
+                                      <w:szCs w:val="20"/>
+                                      <w:u w:color="000000"/>
                                     </w:rPr>
                                     <w:t>箱</w:t>
                                   </w:r>
@@ -1215,7 +1676,7 @@
                               </w:tc>
                               <w:tc>
                                 <w:tcPr>
-                                  <w:tcW w:w="1832" w:type="dxa"/>
+                                  <w:tcW w:w="1894" w:type="dxa"/>
                                   <w:tcBorders>
                                     <w:top w:val="single" w:sz="4" w:space="0" w:color="000000"/>
                                     <w:left w:val="single" w:sz="4" w:space="0" w:color="000000"/>
@@ -1235,7 +1696,7 @@
                               </w:tc>
                               <w:tc>
                                 <w:tcPr>
-                                  <w:tcW w:w="1832" w:type="dxa"/>
+                                  <w:tcW w:w="1894" w:type="dxa"/>
                                   <w:tcBorders>
                                     <w:top w:val="single" w:sz="4" w:space="0" w:color="000000"/>
                                     <w:left w:val="single" w:sz="4" w:space="0" w:color="000000"/>
@@ -1256,11 +1717,11 @@
                             </w:tr>
                             <w:tr>
                               <w:trPr>
-                                <w:trHeight w:val="407"/>
+                                <w:trHeight w:val="439"/>
                               </w:trPr>
                               <w:tc>
                                 <w:tcPr>
-                                  <w:tcW w:w="737" w:type="dxa"/>
+                                  <w:tcW w:w="2159" w:type="dxa"/>
                                   <w:tcBorders>
                                     <w:top w:val="single" w:sz="4" w:space="0" w:color="000000"/>
                                     <w:left w:val="single" w:sz="4" w:space="0" w:color="000000"/>
@@ -1280,7 +1741,7 @@
                               </w:tc>
                               <w:tc>
                                 <w:tcPr>
-                                  <w:tcW w:w="2088" w:type="dxa"/>
+                                  <w:tcW w:w="2351" w:type="dxa"/>
                                   <w:tcBorders>
                                     <w:top w:val="single" w:sz="4" w:space="0" w:color="000000"/>
                                     <w:left w:val="single" w:sz="4" w:space="0" w:color="000000"/>
@@ -1300,7 +1761,7 @@
                               </w:tc>
                               <w:tc>
                                 <w:tcPr>
-                                  <w:tcW w:w="2274" w:type="dxa"/>
+                                  <w:tcW w:w="2946" w:type="dxa"/>
                                   <w:tcBorders>
                                     <w:top w:val="single" w:sz="4" w:space="0" w:color="000000"/>
                                     <w:left w:val="single" w:sz="4" w:space="0" w:color="000000"/>
@@ -1320,7 +1781,7 @@
                               </w:tc>
                               <w:tc>
                                 <w:tcPr>
-                                  <w:tcW w:w="2849" w:type="dxa"/>
+                                  <w:tcW w:w="1603" w:type="dxa"/>
                                   <w:tcBorders>
                                     <w:top w:val="single" w:sz="4" w:space="0" w:color="000000"/>
                                     <w:left w:val="single" w:sz="4" w:space="0" w:color="000000"/>
@@ -1340,7 +1801,7 @@
                               </w:tc>
                               <w:tc>
                                 <w:tcPr>
-                                  <w:tcW w:w="1551" w:type="dxa"/>
+                                  <w:tcW w:w="1550" w:type="dxa"/>
                                   <w:tcBorders>
                                     <w:top w:val="single" w:sz="4" w:space="0" w:color="000000"/>
                                     <w:left w:val="single" w:sz="4" w:space="0" w:color="000000"/>
@@ -1360,7 +1821,7 @@
                               </w:tc>
                               <w:tc>
                                 <w:tcPr>
-                                  <w:tcW w:w="1499" w:type="dxa"/>
+                                  <w:tcW w:w="1894" w:type="dxa"/>
                                   <w:tcBorders>
                                     <w:top w:val="single" w:sz="4" w:space="0" w:color="000000"/>
                                     <w:left w:val="single" w:sz="4" w:space="0" w:color="000000"/>
@@ -1380,27 +1841,7 @@
                               </w:tc>
                               <w:tc>
                                 <w:tcPr>
-                                  <w:tcW w:w="1832" w:type="dxa"/>
-                                  <w:tcBorders>
-                                    <w:top w:val="single" w:sz="4" w:space="0" w:color="000000"/>
-                                    <w:left w:val="single" w:sz="4" w:space="0" w:color="000000"/>
-                                    <w:bottom w:val="single" w:sz="4" w:space="0" w:color="000000"/>
-                                    <w:right w:val="single" w:sz="4" w:space="0" w:color="000000"/>
-                                  </w:tcBorders>
-                                  <w:shd w:val="clear" w:color="auto" w:fill="auto"/>
-                                  <w:tcMar>
-                                    <w:top w:w="80" w:type="dxa"/>
-                                    <w:left w:w="80" w:type="dxa"/>
-                                    <w:bottom w:w="80" w:type="dxa"/>
-                                    <w:right w:w="80" w:type="dxa"/>
-                                  </w:tcMar>
-                                  <w:vAlign w:val="center"/>
-                                </w:tcPr>
-                                <w:p/>
-                              </w:tc>
-                              <w:tc>
-                                <w:tcPr>
-                                  <w:tcW w:w="1832" w:type="dxa"/>
+                                  <w:tcW w:w="1894" w:type="dxa"/>
                                   <w:tcBorders>
                                     <w:top w:val="single" w:sz="4" w:space="0" w:color="000000"/>
                                     <w:left w:val="single" w:sz="4" w:space="0" w:color="000000"/>
@@ -1429,18 +1870,21 @@
                     </wps:wsp>
                   </a:graphicData>
                 </a:graphic>
+                <wp14:sizeRelH relativeFrom="margin">
+                  <wp14:pctWidth>0</wp14:pctWidth>
+                </wp14:sizeRelH>
               </wp:anchor>
             </w:drawing>
           </mc:Choice>
           <mc:Fallback>
             <w:pict>
-              <v:rect w14:anchorId="1A15E5FF" id="_x0000_s1028" style="position:absolute;margin-left:56.7pt;margin-top:134.2pt;width:728.6pt;height:85.55pt;z-index:251663360;visibility:visible;mso-wrap-style:square;mso-wrap-distance-left:0;mso-wrap-distance-top:0;mso-wrap-distance-right:0;mso-wrap-distance-bottom:0;mso-position-horizontal:absolute;mso-position-horizontal-relative:page;mso-position-vertical:absolute;mso-position-vertical-relative:page;v-text-anchor:top" o:gfxdata="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" filled="f" stroked="f">
+              <v:rect w14:anchorId="1A15E5FF" id="_x0000_s1029" style="position:absolute;margin-left:56.7pt;margin-top:134.2pt;width:728.6pt;height:85.55pt;z-index:251663360;visibility:visible;mso-wrap-style:square;mso-width-percent:0;mso-wrap-distance-left:0;mso-wrap-distance-top:0;mso-wrap-distance-right:0;mso-wrap-distance-bottom:0;mso-position-horizontal:absolute;mso-position-horizontal-relative:page;mso-position-vertical:absolute;mso-position-vertical-relative:page;mso-width-percent:0;mso-width-relative:margin;v-text-anchor:top" o:gfxdata="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" filled="f" stroked="f">
                 <v:textbox style="mso-fit-shape-to-text:t" inset="0,0,0,0">
                   <w:txbxContent>
                     <w:tbl>
                       <w:tblPr>
                         <w:tblStyle w:val="TableNormal"/>
-                        <w:tblW w:w="14662" w:type="dxa"/>
+                        <w:tblW w:w="14397" w:type="dxa"/>
                         <w:tblInd w:w="5" w:type="dxa"/>
                         <w:tblBorders>
                           <w:top w:val="single" w:sz="8" w:space="0" w:color="FFFFFF"/>
@@ -1455,22 +1899,21 @@
                         <w:tblLook w:val="04A0" w:firstRow="1" w:lastRow="0" w:firstColumn="1" w:lastColumn="0" w:noHBand="0" w:noVBand="1"/>
                       </w:tblPr>
                       <w:tblGrid>
-                        <w:gridCol w:w="737"/>
-                        <w:gridCol w:w="2088"/>
-                        <w:gridCol w:w="2274"/>
-                        <w:gridCol w:w="2849"/>
-                        <w:gridCol w:w="1551"/>
-                        <w:gridCol w:w="1499"/>
-                        <w:gridCol w:w="1832"/>
-                        <w:gridCol w:w="1832"/>
+                        <w:gridCol w:w="2159"/>
+                        <w:gridCol w:w="2351"/>
+                        <w:gridCol w:w="2946"/>
+                        <w:gridCol w:w="1603"/>
+                        <w:gridCol w:w="1550"/>
+                        <w:gridCol w:w="1894"/>
+                        <w:gridCol w:w="1894"/>
                       </w:tblGrid>
                       <w:tr>
                         <w:trPr>
-                          <w:trHeight w:val="407"/>
+                          <w:trHeight w:val="439"/>
                         </w:trPr>
                         <w:tc>
                           <w:tcPr>
-                            <w:tcW w:w="737" w:type="dxa"/>
+                            <w:tcW w:w="2159" w:type="dxa"/>
                             <w:tcBorders>
                               <w:top w:val="single" w:sz="4" w:space="0" w:color="000000"/>
                               <w:left w:val="single" w:sz="4" w:space="0" w:color="000000"/>
@@ -1489,8 +1932,6 @@
                           <w:p>
                             <w:pPr>
                               <w:pStyle w:val="Body"/>
-                              <w:spacing w:after="200" w:line="276" w:lineRule="auto"/>
-                              <w:jc w:val="center"/>
                             </w:pPr>
                             <w:r>
                               <w:rPr>
@@ -1499,13 +1940,13 @@
                                 <w:szCs w:val="20"/>
                                 <w:u w:color="000000"/>
                               </w:rPr>
-                              <w:t>編號</w:t>
+                              <w:t>使用空間</w:t>
                             </w:r>
                           </w:p>
                         </w:tc>
                         <w:tc>
                           <w:tcPr>
-                            <w:tcW w:w="2088" w:type="dxa"/>
+                            <w:tcW w:w="2351" w:type="dxa"/>
                             <w:tcBorders>
                               <w:top w:val="single" w:sz="4" w:space="0" w:color="000000"/>
                               <w:left w:val="single" w:sz="4" w:space="0" w:color="000000"/>
@@ -1524,7 +1965,6 @@
                           <w:p>
                             <w:pPr>
                               <w:pStyle w:val="Body"/>
-                              <w:jc w:val="center"/>
                             </w:pPr>
                             <w:r>
                               <w:rPr>
@@ -1533,13 +1973,13 @@
                                 <w:szCs w:val="20"/>
                                 <w:u w:color="000000"/>
                               </w:rPr>
-                              <w:t>使用空間</w:t>
+                              <w:t>型號</w:t>
                             </w:r>
                           </w:p>
                         </w:tc>
                         <w:tc>
                           <w:tcPr>
-                            <w:tcW w:w="2274" w:type="dxa"/>
+                            <w:tcW w:w="2946" w:type="dxa"/>
                             <w:tcBorders>
                               <w:top w:val="single" w:sz="4" w:space="0" w:color="000000"/>
                               <w:left w:val="single" w:sz="4" w:space="0" w:color="000000"/>
@@ -1558,7 +1998,6 @@
                           <w:p>
                             <w:pPr>
                               <w:pStyle w:val="Body"/>
-                              <w:jc w:val="center"/>
                             </w:pPr>
                             <w:r>
                               <w:rPr>
@@ -1567,13 +2006,13 @@
                                 <w:szCs w:val="20"/>
                                 <w:u w:color="000000"/>
                               </w:rPr>
-                              <w:t>型號</w:t>
+                              <w:t>規格</w:t>
                             </w:r>
                           </w:p>
                         </w:tc>
                         <w:tc>
                           <w:tcPr>
-                            <w:tcW w:w="2849" w:type="dxa"/>
+                            <w:tcW w:w="1603" w:type="dxa"/>
                             <w:tcBorders>
                               <w:top w:val="single" w:sz="4" w:space="0" w:color="000000"/>
                               <w:left w:val="single" w:sz="4" w:space="0" w:color="000000"/>
@@ -1592,7 +2031,6 @@
                           <w:p>
                             <w:pPr>
                               <w:pStyle w:val="Body"/>
-                              <w:jc w:val="center"/>
                             </w:pPr>
                             <w:r>
                               <w:rPr>
@@ -1601,13 +2039,13 @@
                                 <w:szCs w:val="20"/>
                                 <w:u w:color="000000"/>
                               </w:rPr>
-                              <w:t>規格</w:t>
+                              <w:t>數量</w:t>
                             </w:r>
                           </w:p>
                         </w:tc>
                         <w:tc>
                           <w:tcPr>
-                            <w:tcW w:w="1551" w:type="dxa"/>
+                            <w:tcW w:w="1550" w:type="dxa"/>
                             <w:tcBorders>
                               <w:top w:val="single" w:sz="4" w:space="0" w:color="000000"/>
                               <w:left w:val="single" w:sz="4" w:space="0" w:color="000000"/>
@@ -1626,7 +2064,6 @@
                           <w:p>
                             <w:pPr>
                               <w:pStyle w:val="Body"/>
-                              <w:jc w:val="center"/>
                             </w:pPr>
                             <w:r>
                               <w:rPr>
@@ -1635,13 +2072,13 @@
                                 <w:szCs w:val="20"/>
                                 <w:u w:color="000000"/>
                               </w:rPr>
-                              <w:t>數量</w:t>
+                              <w:t>單位</w:t>
                             </w:r>
                           </w:p>
                         </w:tc>
                         <w:tc>
                           <w:tcPr>
-                            <w:tcW w:w="1499" w:type="dxa"/>
+                            <w:tcW w:w="1894" w:type="dxa"/>
                             <w:tcBorders>
                               <w:top w:val="single" w:sz="4" w:space="0" w:color="000000"/>
                               <w:left w:val="single" w:sz="4" w:space="0" w:color="000000"/>
@@ -1660,7 +2097,6 @@
                           <w:p>
                             <w:pPr>
                               <w:pStyle w:val="Body"/>
-                              <w:jc w:val="center"/>
                             </w:pPr>
                             <w:r>
                               <w:rPr>
@@ -1669,13 +2105,40 @@
                                 <w:szCs w:val="20"/>
                                 <w:u w:color="000000"/>
                               </w:rPr>
-                              <w:t>單位</w:t>
+                              <w:t>單價</w:t>
+                            </w:r>
+                            <w:r>
+                              <w:rPr>
+                                <w:rFonts w:ascii="Arial Unicode MS" w:hAnsi="Arial Unicode MS"/>
+                                <w:sz w:val="20"/>
+                                <w:szCs w:val="20"/>
+                                <w:u w:color="000000"/>
+                              </w:rPr>
+                              <w:t>(</w:t>
+                            </w:r>
+                            <w:r>
+                              <w:rPr>
+                                <w:rFonts w:ascii="Arial Unicode MS" w:hAnsi="Arial Unicode MS" w:hint="eastAsia"/>
+                                <w:sz w:val="20"/>
+                                <w:szCs w:val="20"/>
+                                <w:u w:color="000000"/>
+                              </w:rPr>
+                              <w:t>新台幣</w:t>
+                            </w:r>
+                            <w:r>
+                              <w:rPr>
+                                <w:rFonts w:ascii="Arial Unicode MS" w:hAnsi="Arial Unicode MS"/>
+                                <w:sz w:val="20"/>
+                                <w:szCs w:val="20"/>
+                                <w:u w:color="000000"/>
+                              </w:rPr>
+                              <w:t>)</w:t>
                             </w:r>
                           </w:p>
                         </w:tc>
                         <w:tc>
                           <w:tcPr>
-                            <w:tcW w:w="1832" w:type="dxa"/>
+                            <w:tcW w:w="1894" w:type="dxa"/>
                             <w:tcBorders>
                               <w:top w:val="single" w:sz="4" w:space="0" w:color="000000"/>
                               <w:left w:val="single" w:sz="4" w:space="0" w:color="000000"/>
@@ -1694,7 +2157,6 @@
                           <w:p>
                             <w:pPr>
                               <w:pStyle w:val="Body"/>
-                              <w:jc w:val="center"/>
                             </w:pPr>
                             <w:r>
                               <w:rPr>
@@ -1703,7 +2165,7 @@
                                 <w:szCs w:val="20"/>
                                 <w:u w:color="000000"/>
                               </w:rPr>
-                              <w:t>單價</w:t>
+                              <w:t>總價</w:t>
                             </w:r>
                             <w:r>
                               <w:rPr>
@@ -1731,12 +2193,98 @@
                                 <w:u w:color="000000"/>
                               </w:rPr>
                               <w:t>)</w:t>
+                            </w:r>
+                          </w:p>
+                        </w:tc>
+                      </w:tr>
+                      <w:tr>
+                        <w:trPr>
+                          <w:trHeight w:val="439"/>
+                        </w:trPr>
+                        <w:tc>
+                          <w:tcPr>
+                            <w:tcW w:w="2159" w:type="dxa"/>
+                            <w:tcBorders>
+                              <w:top w:val="single" w:sz="4" w:space="0" w:color="000000"/>
+                              <w:left w:val="single" w:sz="4" w:space="0" w:color="000000"/>
+                              <w:bottom w:val="single" w:sz="4" w:space="0" w:color="000000"/>
+                              <w:right w:val="single" w:sz="4" w:space="0" w:color="000000"/>
+                            </w:tcBorders>
+                            <w:shd w:val="clear" w:color="auto" w:fill="auto"/>
+                            <w:tcMar>
+                              <w:top w:w="80" w:type="dxa"/>
+                              <w:left w:w="80" w:type="dxa"/>
+                              <w:bottom w:w="80" w:type="dxa"/>
+                              <w:right w:w="80" w:type="dxa"/>
+                            </w:tcMar>
+                            <w:vAlign w:val="center"/>
+                          </w:tcPr>
+                          <w:p>
+                            <w:r>
+                              <w:t>{{application}}</w:t>
                             </w:r>
                           </w:p>
                         </w:tc>
                         <w:tc>
                           <w:tcPr>
-                            <w:tcW w:w="1832" w:type="dxa"/>
+                            <w:tcW w:w="2351" w:type="dxa"/>
+                            <w:tcBorders>
+                              <w:top w:val="single" w:sz="4" w:space="0" w:color="000000"/>
+                              <w:left w:val="single" w:sz="4" w:space="0" w:color="000000"/>
+                              <w:bottom w:val="single" w:sz="4" w:space="0" w:color="000000"/>
+                              <w:right w:val="single" w:sz="4" w:space="0" w:color="000000"/>
+                            </w:tcBorders>
+                            <w:shd w:val="clear" w:color="auto" w:fill="auto"/>
+                            <w:tcMar>
+                              <w:top w:w="80" w:type="dxa"/>
+                              <w:left w:w="80" w:type="dxa"/>
+                              <w:bottom w:w="80" w:type="dxa"/>
+                              <w:right w:w="80" w:type="dxa"/>
+                            </w:tcMar>
+                            <w:vAlign w:val="center"/>
+                          </w:tcPr>
+                          <w:p>
+                            <w:r>
+                              <w:t>{{model}}</w:t>
+                            </w:r>
+                          </w:p>
+                        </w:tc>
+                        <w:tc>
+                          <w:tcPr>
+                            <w:tcW w:w="2946" w:type="dxa"/>
+                            <w:tcBorders>
+                              <w:top w:val="single" w:sz="4" w:space="0" w:color="000000"/>
+                              <w:left w:val="single" w:sz="4" w:space="0" w:color="000000"/>
+                              <w:bottom w:val="single" w:sz="4" w:space="0" w:color="000000"/>
+                              <w:right w:val="single" w:sz="4" w:space="0" w:color="000000"/>
+                            </w:tcBorders>
+                            <w:shd w:val="clear" w:color="auto" w:fill="auto"/>
+                            <w:tcMar>
+                              <w:top w:w="80" w:type="dxa"/>
+                              <w:left w:w="80" w:type="dxa"/>
+                              <w:bottom w:w="80" w:type="dxa"/>
+                              <w:right w:w="80" w:type="dxa"/>
+                            </w:tcMar>
+                            <w:vAlign w:val="center"/>
+                          </w:tcPr>
+                          <w:p>
+                            <w:r>
+                              <w:t>{{</w:t>
+                            </w:r>
+                            <w:r>
+                              <w:t>spec</w:t>
+                            </w:r>
+                            <w:r>
+                              <w:t>}}</w:t>
+                            </w:r>
+                            <w:r>
+                              <w:t xml:space="preserve"> – {{color}}</w:t>
+                            </w:r>
+                          </w:p>
+                        </w:tc>
+                        <w:tc>
+                          <w:tcPr>
+                            <w:tcW w:w="1603" w:type="dxa"/>
                             <w:tcBorders>
                               <w:top w:val="single" w:sz="4" w:space="0" w:color="000000"/>
                               <w:left w:val="single" w:sz="4" w:space="0" w:color="000000"/>
@@ -1754,8 +2302,44 @@
                           </w:tcPr>
                           <w:p>
                             <w:pPr>
-                              <w:pStyle w:val="Body"/>
-                              <w:jc w:val="center"/>
+                              <w:rPr>
+                                <w:lang w:eastAsia="zh-TW"/>
+                              </w:rPr>
+                            </w:pPr>
+                            <w:r>
+                              <w:t>{{</w:t>
+                            </w:r>
+                            <w:r>
+                              <w:t>amount</w:t>
+                            </w:r>
+                            <w:r>
+                              <w:t>}}</w:t>
+                            </w:r>
+                          </w:p>
+                        </w:tc>
+                        <w:tc>
+                          <w:tcPr>
+                            <w:tcW w:w="1550" w:type="dxa"/>
+                            <w:tcBorders>
+                              <w:top w:val="single" w:sz="4" w:space="0" w:color="000000"/>
+                              <w:left w:val="single" w:sz="4" w:space="0" w:color="000000"/>
+                              <w:bottom w:val="single" w:sz="4" w:space="0" w:color="000000"/>
+                              <w:right w:val="single" w:sz="4" w:space="0" w:color="000000"/>
+                            </w:tcBorders>
+                            <w:shd w:val="clear" w:color="auto" w:fill="auto"/>
+                            <w:tcMar>
+                              <w:top w:w="80" w:type="dxa"/>
+                              <w:left w:w="80" w:type="dxa"/>
+                              <w:bottom w:w="80" w:type="dxa"/>
+                              <w:right w:w="80" w:type="dxa"/>
+                            </w:tcMar>
+                            <w:vAlign w:val="center"/>
+                          </w:tcPr>
+                          <w:p>
+                            <w:pPr>
+                              <w:rPr>
+                                <w:lang w:eastAsia="zh-TW"/>
+                              </w:rPr>
                             </w:pPr>
                             <w:r>
                               <w:rPr>
@@ -1764,45 +2348,13 @@
                                 <w:szCs w:val="20"/>
                                 <w:u w:color="000000"/>
                               </w:rPr>
-                              <w:t>總價</w:t>
-                            </w:r>
-                            <w:r>
-                              <w:rPr>
-                                <w:rFonts w:ascii="Arial Unicode MS" w:hAnsi="Arial Unicode MS"/>
-                                <w:sz w:val="20"/>
-                                <w:szCs w:val="20"/>
-                                <w:u w:color="000000"/>
-                              </w:rPr>
-                              <w:t>(</w:t>
-                            </w:r>
-                            <w:r>
-                              <w:rPr>
-                                <w:rFonts w:ascii="Arial Unicode MS" w:hAnsi="Arial Unicode MS" w:hint="eastAsia"/>
-                                <w:sz w:val="20"/>
-                                <w:szCs w:val="20"/>
-                                <w:u w:color="000000"/>
-                              </w:rPr>
-                              <w:t>新台幣</w:t>
-                            </w:r>
-                            <w:r>
-                              <w:rPr>
-                                <w:rFonts w:ascii="Arial Unicode MS" w:hAnsi="Arial Unicode MS"/>
-                                <w:sz w:val="20"/>
-                                <w:szCs w:val="20"/>
-                                <w:u w:color="000000"/>
-                              </w:rPr>
-                              <w:t>)</w:t>
+                              <w:t>箱</w:t>
                             </w:r>
                           </w:p>
                         </w:tc>
-                      </w:tr>
-                      <w:tr>
-                        <w:trPr>
-                          <w:trHeight w:val="407"/>
-                        </w:trPr>
                         <w:tc>
                           <w:tcPr>
-                            <w:tcW w:w="737" w:type="dxa"/>
+                            <w:tcW w:w="1894" w:type="dxa"/>
                             <w:tcBorders>
                               <w:top w:val="single" w:sz="4" w:space="0" w:color="000000"/>
                               <w:left w:val="single" w:sz="4" w:space="0" w:color="000000"/>
@@ -1822,177 +2374,7 @@
                         </w:tc>
                         <w:tc>
                           <w:tcPr>
-                            <w:tcW w:w="2088" w:type="dxa"/>
-                            <w:tcBorders>
-                              <w:top w:val="single" w:sz="4" w:space="0" w:color="000000"/>
-                              <w:left w:val="single" w:sz="4" w:space="0" w:color="000000"/>
-                              <w:bottom w:val="single" w:sz="4" w:space="0" w:color="000000"/>
-                              <w:right w:val="single" w:sz="4" w:space="0" w:color="000000"/>
-                            </w:tcBorders>
-                            <w:shd w:val="clear" w:color="auto" w:fill="auto"/>
-                            <w:tcMar>
-                              <w:top w:w="80" w:type="dxa"/>
-                              <w:left w:w="80" w:type="dxa"/>
-                              <w:bottom w:w="80" w:type="dxa"/>
-                              <w:right w:w="80" w:type="dxa"/>
-                            </w:tcMar>
-                            <w:vAlign w:val="center"/>
-                          </w:tcPr>
-                          <w:p>
-                            <w:r>
-                              <w:t>{{application}}</w:t>
-                            </w:r>
-                          </w:p>
-                        </w:tc>
-                        <w:tc>
-                          <w:tcPr>
-                            <w:tcW w:w="2274" w:type="dxa"/>
-                            <w:tcBorders>
-                              <w:top w:val="single" w:sz="4" w:space="0" w:color="000000"/>
-                              <w:left w:val="single" w:sz="4" w:space="0" w:color="000000"/>
-                              <w:bottom w:val="single" w:sz="4" w:space="0" w:color="000000"/>
-                              <w:right w:val="single" w:sz="4" w:space="0" w:color="000000"/>
-                            </w:tcBorders>
-                            <w:shd w:val="clear" w:color="auto" w:fill="auto"/>
-                            <w:tcMar>
-                              <w:top w:w="80" w:type="dxa"/>
-                              <w:left w:w="80" w:type="dxa"/>
-                              <w:bottom w:w="80" w:type="dxa"/>
-                              <w:right w:w="80" w:type="dxa"/>
-                            </w:tcMar>
-                            <w:vAlign w:val="center"/>
-                          </w:tcPr>
-                          <w:p>
-                            <w:r>
-                              <w:t>{{model}}</w:t>
-                            </w:r>
-                          </w:p>
-                        </w:tc>
-                        <w:tc>
-                          <w:tcPr>
-                            <w:tcW w:w="2849" w:type="dxa"/>
-                            <w:tcBorders>
-                              <w:top w:val="single" w:sz="4" w:space="0" w:color="000000"/>
-                              <w:left w:val="single" w:sz="4" w:space="0" w:color="000000"/>
-                              <w:bottom w:val="single" w:sz="4" w:space="0" w:color="000000"/>
-                              <w:right w:val="single" w:sz="4" w:space="0" w:color="000000"/>
-                            </w:tcBorders>
-                            <w:shd w:val="clear" w:color="auto" w:fill="auto"/>
-                            <w:tcMar>
-                              <w:top w:w="80" w:type="dxa"/>
-                              <w:left w:w="80" w:type="dxa"/>
-                              <w:bottom w:w="80" w:type="dxa"/>
-                              <w:right w:w="80" w:type="dxa"/>
-                            </w:tcMar>
-                            <w:vAlign w:val="center"/>
-                          </w:tcPr>
-                          <w:p>
-                            <w:r>
-                              <w:t>{{</w:t>
-                            </w:r>
-                            <w:r>
-                              <w:t>spec</w:t>
-                            </w:r>
-                            <w:r>
-                              <w:t>}}</w:t>
-                            </w:r>
-                            <w:r>
-                              <w:t xml:space="preserve"> – {{color}}</w:t>
-                            </w:r>
-                          </w:p>
-                        </w:tc>
-                        <w:tc>
-                          <w:tcPr>
-                            <w:tcW w:w="1551" w:type="dxa"/>
-                            <w:tcBorders>
-                              <w:top w:val="single" w:sz="4" w:space="0" w:color="000000"/>
-                              <w:left w:val="single" w:sz="4" w:space="0" w:color="000000"/>
-                              <w:bottom w:val="single" w:sz="4" w:space="0" w:color="000000"/>
-                              <w:right w:val="single" w:sz="4" w:space="0" w:color="000000"/>
-                            </w:tcBorders>
-                            <w:shd w:val="clear" w:color="auto" w:fill="auto"/>
-                            <w:tcMar>
-                              <w:top w:w="80" w:type="dxa"/>
-                              <w:left w:w="80" w:type="dxa"/>
-                              <w:bottom w:w="80" w:type="dxa"/>
-                              <w:right w:w="80" w:type="dxa"/>
-                            </w:tcMar>
-                            <w:vAlign w:val="center"/>
-                          </w:tcPr>
-                          <w:p>
-                            <w:pPr>
-                              <w:rPr>
-                                <w:lang w:eastAsia="zh-TW"/>
-                              </w:rPr>
-                            </w:pPr>
-                            <w:r>
-                              <w:t>{{</w:t>
-                            </w:r>
-                            <w:r>
-                              <w:t>amount</w:t>
-                            </w:r>
-                            <w:r>
-                              <w:t>}}</w:t>
-                            </w:r>
-                          </w:p>
-                        </w:tc>
-                        <w:tc>
-                          <w:tcPr>
-                            <w:tcW w:w="1499" w:type="dxa"/>
-                            <w:tcBorders>
-                              <w:top w:val="single" w:sz="4" w:space="0" w:color="000000"/>
-                              <w:left w:val="single" w:sz="4" w:space="0" w:color="000000"/>
-                              <w:bottom w:val="single" w:sz="4" w:space="0" w:color="000000"/>
-                              <w:right w:val="single" w:sz="4" w:space="0" w:color="000000"/>
-                            </w:tcBorders>
-                            <w:shd w:val="clear" w:color="auto" w:fill="auto"/>
-                            <w:tcMar>
-                              <w:top w:w="80" w:type="dxa"/>
-                              <w:left w:w="80" w:type="dxa"/>
-                              <w:bottom w:w="80" w:type="dxa"/>
-                              <w:right w:w="80" w:type="dxa"/>
-                            </w:tcMar>
-                            <w:vAlign w:val="center"/>
-                          </w:tcPr>
-                          <w:p>
-                            <w:pPr>
-                              <w:rPr>
-                                <w:rFonts w:hint="eastAsia"/>
-                                <w:lang w:eastAsia="zh-TW"/>
-                              </w:rPr>
-                            </w:pPr>
-                            <w:r>
-                              <w:rPr>
-                                <w:rFonts w:hint="eastAsia"/>
-                                <w:lang w:eastAsia="zh-TW"/>
-                              </w:rPr>
-                              <w:t>箱</w:t>
-                            </w:r>
-                          </w:p>
-                        </w:tc>
-                        <w:tc>
-                          <w:tcPr>
-                            <w:tcW w:w="1832" w:type="dxa"/>
-                            <w:tcBorders>
-                              <w:top w:val="single" w:sz="4" w:space="0" w:color="000000"/>
-                              <w:left w:val="single" w:sz="4" w:space="0" w:color="000000"/>
-                              <w:bottom w:val="single" w:sz="4" w:space="0" w:color="000000"/>
-                              <w:right w:val="single" w:sz="4" w:space="0" w:color="000000"/>
-                            </w:tcBorders>
-                            <w:shd w:val="clear" w:color="auto" w:fill="auto"/>
-                            <w:tcMar>
-                              <w:top w:w="80" w:type="dxa"/>
-                              <w:left w:w="80" w:type="dxa"/>
-                              <w:bottom w:w="80" w:type="dxa"/>
-                              <w:right w:w="80" w:type="dxa"/>
-                            </w:tcMar>
-                            <w:vAlign w:val="center"/>
-                          </w:tcPr>
-                          <w:p/>
-                        </w:tc>
-                        <w:tc>
-                          <w:tcPr>
-                            <w:tcW w:w="1832" w:type="dxa"/>
+                            <w:tcW w:w="1894" w:type="dxa"/>
                             <w:tcBorders>
                               <w:top w:val="single" w:sz="4" w:space="0" w:color="000000"/>
                               <w:left w:val="single" w:sz="4" w:space="0" w:color="000000"/>
@@ -2013,11 +2395,11 @@
                       </w:tr>
                       <w:tr>
                         <w:trPr>
-                          <w:trHeight w:val="407"/>
+                          <w:trHeight w:val="439"/>
                         </w:trPr>
                         <w:tc>
                           <w:tcPr>
-                            <w:tcW w:w="737" w:type="dxa"/>
+                            <w:tcW w:w="2159" w:type="dxa"/>
                             <w:tcBorders>
                               <w:top w:val="single" w:sz="4" w:space="0" w:color="000000"/>
                               <w:left w:val="single" w:sz="4" w:space="0" w:color="000000"/>
@@ -2037,7 +2419,7 @@
                         </w:tc>
                         <w:tc>
                           <w:tcPr>
-                            <w:tcW w:w="2088" w:type="dxa"/>
+                            <w:tcW w:w="2351" w:type="dxa"/>
                             <w:tcBorders>
                               <w:top w:val="single" w:sz="4" w:space="0" w:color="000000"/>
                               <w:left w:val="single" w:sz="4" w:space="0" w:color="000000"/>
@@ -2057,7 +2439,7 @@
                         </w:tc>
                         <w:tc>
                           <w:tcPr>
-                            <w:tcW w:w="2274" w:type="dxa"/>
+                            <w:tcW w:w="2946" w:type="dxa"/>
                             <w:tcBorders>
                               <w:top w:val="single" w:sz="4" w:space="0" w:color="000000"/>
                               <w:left w:val="single" w:sz="4" w:space="0" w:color="000000"/>
@@ -2077,7 +2459,7 @@
                         </w:tc>
                         <w:tc>
                           <w:tcPr>
-                            <w:tcW w:w="2849" w:type="dxa"/>
+                            <w:tcW w:w="1603" w:type="dxa"/>
                             <w:tcBorders>
                               <w:top w:val="single" w:sz="4" w:space="0" w:color="000000"/>
                               <w:left w:val="single" w:sz="4" w:space="0" w:color="000000"/>
@@ -2097,7 +2479,7 @@
                         </w:tc>
                         <w:tc>
                           <w:tcPr>
-                            <w:tcW w:w="1551" w:type="dxa"/>
+                            <w:tcW w:w="1550" w:type="dxa"/>
                             <w:tcBorders>
                               <w:top w:val="single" w:sz="4" w:space="0" w:color="000000"/>
                               <w:left w:val="single" w:sz="4" w:space="0" w:color="000000"/>
@@ -2117,7 +2499,7 @@
                         </w:tc>
                         <w:tc>
                           <w:tcPr>
-                            <w:tcW w:w="1499" w:type="dxa"/>
+                            <w:tcW w:w="1894" w:type="dxa"/>
                             <w:tcBorders>
                               <w:top w:val="single" w:sz="4" w:space="0" w:color="000000"/>
                               <w:left w:val="single" w:sz="4" w:space="0" w:color="000000"/>
@@ -2137,27 +2519,7 @@
                         </w:tc>
                         <w:tc>
                           <w:tcPr>
-                            <w:tcW w:w="1832" w:type="dxa"/>
-                            <w:tcBorders>
-                              <w:top w:val="single" w:sz="4" w:space="0" w:color="000000"/>
-                              <w:left w:val="single" w:sz="4" w:space="0" w:color="000000"/>
-                              <w:bottom w:val="single" w:sz="4" w:space="0" w:color="000000"/>
-                              <w:right w:val="single" w:sz="4" w:space="0" w:color="000000"/>
-                            </w:tcBorders>
-                            <w:shd w:val="clear" w:color="auto" w:fill="auto"/>
-                            <w:tcMar>
-                              <w:top w:w="80" w:type="dxa"/>
-                              <w:left w:w="80" w:type="dxa"/>
-                              <w:bottom w:w="80" w:type="dxa"/>
-                              <w:right w:w="80" w:type="dxa"/>
-                            </w:tcMar>
-                            <w:vAlign w:val="center"/>
-                          </w:tcPr>
-                          <w:p/>
-                        </w:tc>
-                        <w:tc>
-                          <w:tcPr>
-                            <w:tcW w:w="1832" w:type="dxa"/>
+                            <w:tcW w:w="1894" w:type="dxa"/>
                             <w:tcBorders>
                               <w:top w:val="single" w:sz="4" w:space="0" w:color="000000"/>
                               <w:left w:val="single" w:sz="4" w:space="0" w:color="000000"/>
@@ -2186,29 +2548,6 @@
           </mc:Fallback>
         </mc:AlternateContent>
       </w:r>
-    </w:p>
-    <w:p>
-      <w:pPr>
-        <w:pStyle w:val="Body"/>
-        <w:spacing w:after="200" w:line="276" w:lineRule="auto"/>
-        <w:rPr>
-          <w:rFonts w:ascii="Cambria" w:eastAsia="Cambria" w:hAnsi="Cambria" w:cs="Cambria"/>
-          <w:u w:color="000000"/>
-        </w:rPr>
-      </w:pPr>
-    </w:p>
-    <w:p>
-      <w:pPr>
-        <w:pStyle w:val="Body"/>
-        <w:spacing w:after="200"/>
-      </w:pPr>
-      <w:r>
-        <w:rPr>
-          <w:rFonts w:ascii="Arial Unicode MS" w:hAnsi="Arial Unicode MS"/>
-          <w:u w:color="000000"/>
-        </w:rPr>
-        <w:br/>
-      </w:r>
       <w:r>
         <w:rPr>
           <w:rFonts w:ascii="SweiSpringCJKtc-Regular" w:eastAsia="SweiSpringCJKtc-Regular" w:hAnsi="SweiSpringCJKtc-Regular" w:cs="SweiSpringCJKtc-Regular"/>
@@ -2218,76 +2557,15 @@
         <mc:AlternateContent>
           <mc:Choice Requires="wps">
             <w:drawing>
-              <wp:anchor distT="0" distB="0" distL="0" distR="0" simplePos="0" relativeHeight="251667456" behindDoc="0" locked="0" layoutInCell="1" allowOverlap="1" wp14:anchorId="0AC7A222" wp14:editId="27A3B530">
+              <wp:anchor distT="0" distB="0" distL="0" distR="0" simplePos="0" relativeHeight="251664384" behindDoc="0" locked="0" layoutInCell="1" allowOverlap="1" wp14:anchorId="4E6ACD2D" wp14:editId="5718DA92">
                 <wp:simplePos x="0" y="0"/>
                 <wp:positionH relativeFrom="margin">
-                  <wp:posOffset>6350</wp:posOffset>
+                  <wp:posOffset>-21590</wp:posOffset>
                 </wp:positionH>
                 <wp:positionV relativeFrom="line">
-                  <wp:posOffset>3688165</wp:posOffset>
+                  <wp:posOffset>2540000</wp:posOffset>
                 </wp:positionV>
-                <wp:extent cx="9253400" cy="1"/>
-                <wp:effectExtent l="0" t="0" r="0" b="0"/>
-                <wp:wrapNone/>
-                <wp:docPr id="1073741829" name="officeArt object" descr="Line"/>
-                <wp:cNvGraphicFramePr/>
-                <a:graphic xmlns:a="http://schemas.openxmlformats.org/drawingml/2006/main">
-                  <a:graphicData uri="http://schemas.microsoft.com/office/word/2010/wordprocessingShape">
-                    <wps:wsp>
-                      <wps:cNvCnPr/>
-                      <wps:spPr>
-                        <a:xfrm flipH="1" flipV="1">
-                          <a:off x="0" y="0"/>
-                          <a:ext cx="9253400" cy="1"/>
-                        </a:xfrm>
-                        <a:prstGeom prst="line">
-                          <a:avLst/>
-                        </a:prstGeom>
-                        <a:noFill/>
-                        <a:ln w="8890" cap="flat">
-                          <a:solidFill>
-                            <a:srgbClr val="929292"/>
-                          </a:solidFill>
-                          <a:prstDash val="solid"/>
-                          <a:miter lim="400000"/>
-                        </a:ln>
-                        <a:effectLst/>
-                      </wps:spPr>
-                      <wps:bodyPr/>
-                    </wps:wsp>
-                  </a:graphicData>
-                </a:graphic>
-              </wp:anchor>
-            </w:drawing>
-          </mc:Choice>
-          <mc:Fallback>
-            <w:pict>
-              <v:line w14:anchorId="19BF7221" id="officeArt object" o:spid="_x0000_s1026" alt="Line" style="position:absolute;flip:x y;z-index:251667456;visibility:visible;mso-wrap-style:square;mso-wrap-distance-left:0;mso-wrap-distance-top:0;mso-wrap-distance-right:0;mso-wrap-distance-bottom:0;mso-position-horizontal:absolute;mso-position-horizontal-relative:margin;mso-position-vertical:absolute;mso-position-vertical-relative:line" from=".5pt,290.4pt" to="729.1pt,290.4pt" o:gfxdata="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" strokecolor="#929292" strokeweight=".7pt">
-                <v:stroke miterlimit="4" joinstyle="miter"/>
-                <w10:wrap anchorx="margin" anchory="line"/>
-              </v:line>
-            </w:pict>
-          </mc:Fallback>
-        </mc:AlternateContent>
-      </w:r>
-      <w:r>
-        <w:rPr>
-          <w:rFonts w:ascii="SweiSpringCJKtc-Regular" w:eastAsia="SweiSpringCJKtc-Regular" w:hAnsi="SweiSpringCJKtc-Regular" w:cs="SweiSpringCJKtc-Regular"/>
-          <w:noProof/>
-          <w:u w:color="000000"/>
-        </w:rPr>
-        <mc:AlternateContent>
-          <mc:Choice Requires="wps">
-            <w:drawing>
-              <wp:anchor distT="0" distB="0" distL="0" distR="0" simplePos="0" relativeHeight="251664384" behindDoc="0" locked="0" layoutInCell="1" allowOverlap="1" wp14:anchorId="4E6ACD2D" wp14:editId="724E0FE9">
-                <wp:simplePos x="0" y="0"/>
-                <wp:positionH relativeFrom="margin">
-                  <wp:posOffset>-22225</wp:posOffset>
-                </wp:positionH>
-                <wp:positionV relativeFrom="line">
-                  <wp:posOffset>2995468</wp:posOffset>
-                </wp:positionV>
-                <wp:extent cx="2783665" cy="705397"/>
+                <wp:extent cx="2783665" cy="812800"/>
                 <wp:effectExtent l="0" t="0" r="0" b="0"/>
                 <wp:wrapNone/>
                 <wp:docPr id="1073741830" name="officeArt object" descr="Contact 聯絡人： Contact Phone 聯絡電話： Company 公司名稱："/>
@@ -2299,7 +2577,7 @@
                       <wps:spPr>
                         <a:xfrm>
                           <a:off x="0" y="0"/>
-                          <a:ext cx="2783665" cy="705397"/>
+                          <a:ext cx="2783665" cy="812800"/>
                         </a:xfrm>
                         <a:prstGeom prst="rect">
                           <a:avLst/>
@@ -2418,12 +2696,15 @@
                     </wps:wsp>
                   </a:graphicData>
                 </a:graphic>
+                <wp14:sizeRelV relativeFrom="margin">
+                  <wp14:pctHeight>0</wp14:pctHeight>
+                </wp14:sizeRelV>
               </wp:anchor>
             </w:drawing>
           </mc:Choice>
           <mc:Fallback>
             <w:pict>
-              <v:shape w14:anchorId="4E6ACD2D" id="_x0000_s1029" type="#_x0000_t202" alt="Contact 聯絡人： Contact Phone 聯絡電話： Company 公司名稱：" style="position:absolute;margin-left:-1.75pt;margin-top:235.85pt;width:219.2pt;height:55.55pt;z-index:251664384;visibility:visible;mso-wrap-style:square;mso-wrap-distance-left:0;mso-wrap-distance-top:0;mso-wrap-distance-right:0;mso-wrap-distance-bottom:0;mso-position-horizontal:absolute;mso-position-horizontal-relative:margin;mso-position-vertical:absolute;mso-position-vertical-relative:line;v-text-anchor:top" o:gfxdata="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" filled="f" stroked="f" strokeweight="1pt">
+              <v:shape w14:anchorId="4E6ACD2D" id="_x0000_s1030" type="#_x0000_t202" alt="Contact 聯絡人： Contact Phone 聯絡電話： Company 公司名稱：" style="position:absolute;margin-left:-1.7pt;margin-top:200pt;width:219.2pt;height:64pt;z-index:251664384;visibility:visible;mso-wrap-style:square;mso-height-percent:0;mso-wrap-distance-left:0;mso-wrap-distance-top:0;mso-wrap-distance-right:0;mso-wrap-distance-bottom:0;mso-position-horizontal:absolute;mso-position-horizontal-relative:margin;mso-position-vertical:absolute;mso-position-vertical-relative:line;mso-height-percent:0;mso-height-relative:margin;v-text-anchor:top" o:gfxdata="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" filled="f" stroked="f" strokeweight="1pt">
                 <v:stroke miterlimit="4"/>
                 <v:textbox inset="4pt,4pt,4pt,4pt">
                   <w:txbxContent>
@@ -2517,456 +2798,6 @@
                           <w:lang w:val="zh-TW"/>
                         </w:rPr>
                         <w:t>：</w:t>
-                      </w:r>
-                    </w:p>
-                  </w:txbxContent>
-                </v:textbox>
-                <w10:wrap anchorx="margin" anchory="line"/>
-              </v:shape>
-            </w:pict>
-          </mc:Fallback>
-        </mc:AlternateContent>
-      </w:r>
-      <w:r>
-        <w:rPr>
-          <w:rFonts w:ascii="SweiSpringCJKtc-Regular" w:eastAsia="SweiSpringCJKtc-Regular" w:hAnsi="SweiSpringCJKtc-Regular" w:cs="SweiSpringCJKtc-Regular"/>
-          <w:noProof/>
-          <w:u w:color="000000"/>
-        </w:rPr>
-        <mc:AlternateContent>
-          <mc:Choice Requires="wps">
-            <w:drawing>
-              <wp:anchor distT="0" distB="0" distL="0" distR="0" simplePos="0" relativeHeight="251665408" behindDoc="0" locked="0" layoutInCell="1" allowOverlap="1" wp14:anchorId="37C5524F" wp14:editId="27F3737F">
-                <wp:simplePos x="0" y="0"/>
-                <wp:positionH relativeFrom="margin">
-                  <wp:posOffset>-22225</wp:posOffset>
-                </wp:positionH>
-                <wp:positionV relativeFrom="line">
-                  <wp:posOffset>3843779</wp:posOffset>
-                </wp:positionV>
-                <wp:extent cx="5011563" cy="1192641"/>
-                <wp:effectExtent l="0" t="0" r="0" b="0"/>
-                <wp:wrapNone/>
-                <wp:docPr id="1073741831" name="officeArt object" descr="- 以上報價含發票稅 5%。 - 以上報價為台北交貨價，車邊卸貨。 - 以上報價僅供參考，請聯繫業務索取最終報價。 - 付款條件：收到全款50%定金，全款到貨發貨。 - 免貨倉儲期調貨到台灣後為30天，超時寄倉費用實報實銷。"/>
-                <wp:cNvGraphicFramePr/>
-                <a:graphic xmlns:a="http://schemas.openxmlformats.org/drawingml/2006/main">
-                  <a:graphicData uri="http://schemas.microsoft.com/office/word/2010/wordprocessingShape">
-                    <wps:wsp>
-                      <wps:cNvSpPr txBox="1"/>
-                      <wps:spPr>
-                        <a:xfrm>
-                          <a:off x="0" y="0"/>
-                          <a:ext cx="5011563" cy="1192641"/>
-                        </a:xfrm>
-                        <a:prstGeom prst="rect">
-                          <a:avLst/>
-                        </a:prstGeom>
-                        <a:noFill/>
-                        <a:ln w="12700" cap="flat">
-                          <a:noFill/>
-                          <a:miter lim="400000"/>
-                        </a:ln>
-                        <a:effectLst/>
-                      </wps:spPr>
-                      <wps:txbx>
-                        <w:txbxContent>
-                          <w:p>
-                            <w:pPr>
-                              <w:pStyle w:val="Body"/>
-                              <w:spacing w:after="200"/>
-                            </w:pPr>
-                            <w:r>
-                              <w:rPr>
-                                <w:rFonts w:ascii="Arial Unicode MS" w:hAnsi="Arial Unicode MS"/>
-                                <w:sz w:val="20"/>
-                                <w:szCs w:val="20"/>
-                                <w:u w:color="000000"/>
-                                <w:lang w:val="ru-RU"/>
-                              </w:rPr>
-                              <w:t xml:space="preserve">- </w:t>
-                            </w:r>
-                            <w:r>
-                              <w:rPr>
-                                <w:rFonts w:ascii="Arial Unicode MS" w:hAnsi="Arial Unicode MS" w:hint="eastAsia"/>
-                                <w:sz w:val="20"/>
-                                <w:szCs w:val="20"/>
-                                <w:u w:color="000000"/>
-                              </w:rPr>
-                              <w:t xml:space="preserve">以上報價含發票稅 </w:t>
-                            </w:r>
-                            <w:r>
-                              <w:rPr>
-                                <w:rFonts w:ascii="Arial Unicode MS" w:hAnsi="Arial Unicode MS"/>
-                                <w:sz w:val="20"/>
-                                <w:szCs w:val="20"/>
-                                <w:u w:color="000000"/>
-                              </w:rPr>
-                              <w:t>5%</w:t>
-                            </w:r>
-                            <w:r>
-                              <w:rPr>
-                                <w:rFonts w:ascii="Arial Unicode MS" w:hAnsi="Arial Unicode MS" w:hint="eastAsia"/>
-                                <w:sz w:val="20"/>
-                                <w:szCs w:val="20"/>
-                                <w:u w:color="000000"/>
-                              </w:rPr>
-                              <w:t>。</w:t>
-                            </w:r>
-                            <w:r>
-                              <w:rPr>
-                                <w:rFonts w:ascii="Arial Unicode MS" w:hAnsi="Arial Unicode MS"/>
-                                <w:sz w:val="20"/>
-                                <w:szCs w:val="20"/>
-                                <w:u w:color="000000"/>
-                              </w:rPr>
-                              <w:br/>
-                            </w:r>
-                            <w:r>
-                              <w:rPr>
-                                <w:rFonts w:ascii="Arial Unicode MS" w:hAnsi="Arial Unicode MS"/>
-                                <w:sz w:val="20"/>
-                                <w:szCs w:val="20"/>
-                                <w:u w:color="000000"/>
-                                <w:lang w:val="ru-RU"/>
-                              </w:rPr>
-                              <w:t xml:space="preserve">- </w:t>
-                            </w:r>
-                            <w:r>
-                              <w:rPr>
-                                <w:rFonts w:ascii="Arial Unicode MS" w:hAnsi="Arial Unicode MS" w:hint="eastAsia"/>
-                                <w:sz w:val="20"/>
-                                <w:szCs w:val="20"/>
-                                <w:u w:color="000000"/>
-                              </w:rPr>
-                              <w:t>以上報價為台北交貨價，車邊卸貨。</w:t>
-                            </w:r>
-                            <w:r>
-                              <w:rPr>
-                                <w:rFonts w:ascii="Arial Unicode MS" w:hAnsi="Arial Unicode MS"/>
-                                <w:sz w:val="20"/>
-                                <w:szCs w:val="20"/>
-                                <w:u w:color="000000"/>
-                              </w:rPr>
-                              <w:br/>
-                            </w:r>
-                            <w:r>
-                              <w:rPr>
-                                <w:rFonts w:ascii="Arial Unicode MS" w:hAnsi="Arial Unicode MS"/>
-                                <w:sz w:val="20"/>
-                                <w:szCs w:val="20"/>
-                                <w:u w:color="000000"/>
-                                <w:lang w:val="ru-RU"/>
-                              </w:rPr>
-                              <w:t xml:space="preserve">- </w:t>
-                            </w:r>
-                            <w:r>
-                              <w:rPr>
-                                <w:rFonts w:ascii="Arial Unicode MS" w:hAnsi="Arial Unicode MS" w:hint="eastAsia"/>
-                                <w:sz w:val="20"/>
-                                <w:szCs w:val="20"/>
-                                <w:u w:color="000000"/>
-                              </w:rPr>
-                              <w:t>以上報價僅供參考，請聯繫業務索取最終報價。</w:t>
-                            </w:r>
-                            <w:r>
-                              <w:rPr>
-                                <w:rFonts w:ascii="Arial Unicode MS" w:hAnsi="Arial Unicode MS"/>
-                                <w:sz w:val="20"/>
-                                <w:szCs w:val="20"/>
-                                <w:u w:color="000000"/>
-                              </w:rPr>
-                              <w:br/>
-                            </w:r>
-                            <w:r>
-                              <w:rPr>
-                                <w:rFonts w:ascii="Arial Unicode MS" w:hAnsi="Arial Unicode MS"/>
-                                <w:sz w:val="20"/>
-                                <w:szCs w:val="20"/>
-                                <w:u w:color="000000"/>
-                                <w:lang w:val="ru-RU"/>
-                              </w:rPr>
-                              <w:t xml:space="preserve">- </w:t>
-                            </w:r>
-                            <w:r>
-                              <w:rPr>
-                                <w:rFonts w:ascii="Arial Unicode MS" w:hAnsi="Arial Unicode MS" w:hint="eastAsia"/>
-                                <w:sz w:val="20"/>
-                                <w:szCs w:val="20"/>
-                                <w:u w:color="000000"/>
-                              </w:rPr>
-                              <w:t>付款條件：收到全款</w:t>
-                            </w:r>
-                            <w:r>
-                              <w:rPr>
-                                <w:rFonts w:ascii="Arial Unicode MS" w:hAnsi="Arial Unicode MS"/>
-                                <w:sz w:val="20"/>
-                                <w:szCs w:val="20"/>
-                                <w:u w:color="000000"/>
-                              </w:rPr>
-                              <w:t>50%</w:t>
-                            </w:r>
-                            <w:r>
-                              <w:rPr>
-                                <w:rFonts w:ascii="Arial Unicode MS" w:hAnsi="Arial Unicode MS" w:hint="eastAsia"/>
-                                <w:sz w:val="20"/>
-                                <w:szCs w:val="20"/>
-                                <w:u w:color="000000"/>
-                              </w:rPr>
-                              <w:t>定金，全款到貨發貨。</w:t>
-                            </w:r>
-                            <w:r>
-                              <w:rPr>
-                                <w:rFonts w:ascii="Arial Unicode MS" w:hAnsi="Arial Unicode MS"/>
-                                <w:sz w:val="20"/>
-                                <w:szCs w:val="20"/>
-                                <w:u w:color="000000"/>
-                              </w:rPr>
-                              <w:br/>
-                            </w:r>
-                            <w:r>
-                              <w:rPr>
-                                <w:rFonts w:ascii="Arial Unicode MS" w:hAnsi="Arial Unicode MS"/>
-                                <w:sz w:val="20"/>
-                                <w:szCs w:val="20"/>
-                                <w:u w:color="000000"/>
-                                <w:lang w:val="ru-RU"/>
-                              </w:rPr>
-                              <w:t xml:space="preserve">- </w:t>
-                            </w:r>
-                            <w:r>
-                              <w:rPr>
-                                <w:rFonts w:ascii="Arial Unicode MS" w:hAnsi="Arial Unicode MS" w:hint="eastAsia"/>
-                                <w:sz w:val="20"/>
-                                <w:szCs w:val="20"/>
-                                <w:u w:color="000000"/>
-                              </w:rPr>
-                              <w:t>免貨倉儲期調貨到台灣後為</w:t>
-                            </w:r>
-                            <w:r>
-                              <w:rPr>
-                                <w:rFonts w:ascii="Arial Unicode MS" w:hAnsi="Arial Unicode MS"/>
-                                <w:sz w:val="20"/>
-                                <w:szCs w:val="20"/>
-                                <w:u w:color="000000"/>
-                              </w:rPr>
-                              <w:t>30</w:t>
-                            </w:r>
-                            <w:r>
-                              <w:rPr>
-                                <w:rFonts w:ascii="Arial Unicode MS" w:hAnsi="Arial Unicode MS" w:hint="eastAsia"/>
-                                <w:sz w:val="20"/>
-                                <w:szCs w:val="20"/>
-                                <w:u w:color="000000"/>
-                              </w:rPr>
-                              <w:t>天，超時寄倉費用實報實銷。</w:t>
-                            </w:r>
-                          </w:p>
-                        </w:txbxContent>
-                      </wps:txbx>
-                      <wps:bodyPr wrap="square" lIns="50800" tIns="50800" rIns="50800" bIns="50800" numCol="1" anchor="t">
-                        <a:noAutofit/>
-                      </wps:bodyPr>
-                    </wps:wsp>
-                  </a:graphicData>
-                </a:graphic>
-              </wp:anchor>
-            </w:drawing>
-          </mc:Choice>
-          <mc:Fallback>
-            <w:pict>
-              <v:shape w14:anchorId="37C5524F" id="_x0000_s1030" type="#_x0000_t202" alt="- 以上報價含發票稅 5%。 - 以上報價為台北交貨價，車邊卸貨。 - 以上報價僅供參考，請聯繫業務索取最終報價。 - 付款條件：收到全款50%定金，全款到貨發貨。 - 免貨倉儲期調貨到台灣後為30天，超時寄倉費用實報實銷。" style="position:absolute;margin-left:-1.75pt;margin-top:302.65pt;width:394.6pt;height:93.9pt;z-index:251665408;visibility:visible;mso-wrap-style:square;mso-wrap-distance-left:0;mso-wrap-distance-top:0;mso-wrap-distance-right:0;mso-wrap-distance-bottom:0;mso-position-horizontal:absolute;mso-position-horizontal-relative:margin;mso-position-vertical:absolute;mso-position-vertical-relative:line;v-text-anchor:top" o:gfxdata="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" filled="f" stroked="f" strokeweight="1pt">
-                <v:stroke miterlimit="4"/>
-                <v:textbox inset="4pt,4pt,4pt,4pt">
-                  <w:txbxContent>
-                    <w:p>
-                      <w:pPr>
-                        <w:pStyle w:val="Body"/>
-                        <w:spacing w:after="200"/>
-                      </w:pPr>
-                      <w:r>
-                        <w:rPr>
-                          <w:rFonts w:ascii="Arial Unicode MS" w:hAnsi="Arial Unicode MS"/>
-                          <w:sz w:val="20"/>
-                          <w:szCs w:val="20"/>
-                          <w:u w:color="000000"/>
-                          <w:lang w:val="ru-RU"/>
-                        </w:rPr>
-                        <w:t xml:space="preserve">- </w:t>
-                      </w:r>
-                      <w:r>
-                        <w:rPr>
-                          <w:rFonts w:ascii="Arial Unicode MS" w:hAnsi="Arial Unicode MS" w:hint="eastAsia"/>
-                          <w:sz w:val="20"/>
-                          <w:szCs w:val="20"/>
-                          <w:u w:color="000000"/>
-                        </w:rPr>
-                        <w:t xml:space="preserve">以上報價含發票稅 </w:t>
-                      </w:r>
-                      <w:r>
-                        <w:rPr>
-                          <w:rFonts w:ascii="Arial Unicode MS" w:hAnsi="Arial Unicode MS"/>
-                          <w:sz w:val="20"/>
-                          <w:szCs w:val="20"/>
-                          <w:u w:color="000000"/>
-                        </w:rPr>
-                        <w:t>5%</w:t>
-                      </w:r>
-                      <w:r>
-                        <w:rPr>
-                          <w:rFonts w:ascii="Arial Unicode MS" w:hAnsi="Arial Unicode MS" w:hint="eastAsia"/>
-                          <w:sz w:val="20"/>
-                          <w:szCs w:val="20"/>
-                          <w:u w:color="000000"/>
-                        </w:rPr>
-                        <w:t>。</w:t>
-                      </w:r>
-                      <w:r>
-                        <w:rPr>
-                          <w:rFonts w:ascii="Arial Unicode MS" w:hAnsi="Arial Unicode MS"/>
-                          <w:sz w:val="20"/>
-                          <w:szCs w:val="20"/>
-                          <w:u w:color="000000"/>
-                        </w:rPr>
-                        <w:br/>
-                      </w:r>
-                      <w:r>
-                        <w:rPr>
-                          <w:rFonts w:ascii="Arial Unicode MS" w:hAnsi="Arial Unicode MS"/>
-                          <w:sz w:val="20"/>
-                          <w:szCs w:val="20"/>
-                          <w:u w:color="000000"/>
-                          <w:lang w:val="ru-RU"/>
-                        </w:rPr>
-                        <w:t xml:space="preserve">- </w:t>
-                      </w:r>
-                      <w:r>
-                        <w:rPr>
-                          <w:rFonts w:ascii="Arial Unicode MS" w:hAnsi="Arial Unicode MS" w:hint="eastAsia"/>
-                          <w:sz w:val="20"/>
-                          <w:szCs w:val="20"/>
-                          <w:u w:color="000000"/>
-                        </w:rPr>
-                        <w:t>以上報價為台北交貨價，車邊卸貨。</w:t>
-                      </w:r>
-                      <w:r>
-                        <w:rPr>
-                          <w:rFonts w:ascii="Arial Unicode MS" w:hAnsi="Arial Unicode MS"/>
-                          <w:sz w:val="20"/>
-                          <w:szCs w:val="20"/>
-                          <w:u w:color="000000"/>
-                        </w:rPr>
-                        <w:br/>
-                      </w:r>
-                      <w:r>
-                        <w:rPr>
-                          <w:rFonts w:ascii="Arial Unicode MS" w:hAnsi="Arial Unicode MS"/>
-                          <w:sz w:val="20"/>
-                          <w:szCs w:val="20"/>
-                          <w:u w:color="000000"/>
-                          <w:lang w:val="ru-RU"/>
-                        </w:rPr>
-                        <w:t xml:space="preserve">- </w:t>
-                      </w:r>
-                      <w:r>
-                        <w:rPr>
-                          <w:rFonts w:ascii="Arial Unicode MS" w:hAnsi="Arial Unicode MS" w:hint="eastAsia"/>
-                          <w:sz w:val="20"/>
-                          <w:szCs w:val="20"/>
-                          <w:u w:color="000000"/>
-                        </w:rPr>
-                        <w:t>以上報價僅供參考，請聯繫業務索取最終報價。</w:t>
-                      </w:r>
-                      <w:r>
-                        <w:rPr>
-                          <w:rFonts w:ascii="Arial Unicode MS" w:hAnsi="Arial Unicode MS"/>
-                          <w:sz w:val="20"/>
-                          <w:szCs w:val="20"/>
-                          <w:u w:color="000000"/>
-                        </w:rPr>
-                        <w:br/>
-                      </w:r>
-                      <w:r>
-                        <w:rPr>
-                          <w:rFonts w:ascii="Arial Unicode MS" w:hAnsi="Arial Unicode MS"/>
-                          <w:sz w:val="20"/>
-                          <w:szCs w:val="20"/>
-                          <w:u w:color="000000"/>
-                          <w:lang w:val="ru-RU"/>
-                        </w:rPr>
-                        <w:t xml:space="preserve">- </w:t>
-                      </w:r>
-                      <w:r>
-                        <w:rPr>
-                          <w:rFonts w:ascii="Arial Unicode MS" w:hAnsi="Arial Unicode MS" w:hint="eastAsia"/>
-                          <w:sz w:val="20"/>
-                          <w:szCs w:val="20"/>
-                          <w:u w:color="000000"/>
-                        </w:rPr>
-                        <w:t>付款條件：收到全款</w:t>
-                      </w:r>
-                      <w:r>
-                        <w:rPr>
-                          <w:rFonts w:ascii="Arial Unicode MS" w:hAnsi="Arial Unicode MS"/>
-                          <w:sz w:val="20"/>
-                          <w:szCs w:val="20"/>
-                          <w:u w:color="000000"/>
-                        </w:rPr>
-                        <w:t>50%</w:t>
-                      </w:r>
-                      <w:r>
-                        <w:rPr>
-                          <w:rFonts w:ascii="Arial Unicode MS" w:hAnsi="Arial Unicode MS" w:hint="eastAsia"/>
-                          <w:sz w:val="20"/>
-                          <w:szCs w:val="20"/>
-                          <w:u w:color="000000"/>
-                        </w:rPr>
-                        <w:t>定金，全款到貨發貨。</w:t>
-                      </w:r>
-                      <w:r>
-                        <w:rPr>
-                          <w:rFonts w:ascii="Arial Unicode MS" w:hAnsi="Arial Unicode MS"/>
-                          <w:sz w:val="20"/>
-                          <w:szCs w:val="20"/>
-                          <w:u w:color="000000"/>
-                        </w:rPr>
-                        <w:br/>
-                      </w:r>
-                      <w:r>
-                        <w:rPr>
-                          <w:rFonts w:ascii="Arial Unicode MS" w:hAnsi="Arial Unicode MS"/>
-                          <w:sz w:val="20"/>
-                          <w:szCs w:val="20"/>
-                          <w:u w:color="000000"/>
-                          <w:lang w:val="ru-RU"/>
-                        </w:rPr>
-                        <w:t xml:space="preserve">- </w:t>
-                      </w:r>
-                      <w:r>
-                        <w:rPr>
-                          <w:rFonts w:ascii="Arial Unicode MS" w:hAnsi="Arial Unicode MS" w:hint="eastAsia"/>
-                          <w:sz w:val="20"/>
-                          <w:szCs w:val="20"/>
-                          <w:u w:color="000000"/>
-                        </w:rPr>
-                        <w:t>免貨倉儲期調貨到台灣後為</w:t>
-                      </w:r>
-                      <w:r>
-                        <w:rPr>
-                          <w:rFonts w:ascii="Arial Unicode MS" w:hAnsi="Arial Unicode MS"/>
-                          <w:sz w:val="20"/>
-                          <w:szCs w:val="20"/>
-                          <w:u w:color="000000"/>
-                        </w:rPr>
-                        <w:t>30</w:t>
-                      </w:r>
-                      <w:r>
-                        <w:rPr>
-                          <w:rFonts w:ascii="Arial Unicode MS" w:hAnsi="Arial Unicode MS" w:hint="eastAsia"/>
-                          <w:sz w:val="20"/>
-                          <w:szCs w:val="20"/>
-                          <w:u w:color="000000"/>
-                        </w:rPr>
-                        <w:t>天，超時寄倉費用實報實銷。</w:t>
                       </w:r>
                     </w:p>
                   </w:txbxContent>
@@ -3293,7 +3124,7 @@
         <mc:AlternateContent>
           <mc:Choice Requires="wps">
             <w:drawing>
-              <wp:anchor distT="0" distB="0" distL="0" distR="0" simplePos="0" relativeHeight="251672576" behindDoc="0" locked="0" layoutInCell="1" allowOverlap="1" wp14:anchorId="7B7C055E" wp14:editId="5FE6DCDC">
+              <wp:anchor distT="0" distB="0" distL="0" distR="0" simplePos="0" relativeHeight="251672576" behindDoc="0" locked="0" layoutInCell="1" allowOverlap="1" wp14:anchorId="7B7C055E" wp14:editId="6FCD5312">
                 <wp:simplePos x="0" y="0"/>
                 <wp:positionH relativeFrom="margin">
                   <wp:posOffset>6481194</wp:posOffset>
@@ -3417,7 +3248,7 @@
         <mc:AlternateContent>
           <mc:Choice Requires="wps">
             <w:drawing>
-              <wp:anchor distT="0" distB="0" distL="0" distR="0" simplePos="0" relativeHeight="251666432" behindDoc="0" locked="0" layoutInCell="1" allowOverlap="1" wp14:anchorId="36B3CB8C" wp14:editId="2A949BB8">
+              <wp:anchor distT="0" distB="0" distL="0" distR="0" simplePos="0" relativeHeight="251666432" behindDoc="0" locked="0" layoutInCell="1" allowOverlap="1" wp14:anchorId="36B3CB8C" wp14:editId="20D3BBC5">
                 <wp:simplePos x="0" y="0"/>
                 <wp:positionH relativeFrom="margin">
                   <wp:posOffset>6493894</wp:posOffset>
@@ -3835,8 +3666,8 @@
       </w:r>
     </w:p>
     <w:sectPr>
-      <w:headerReference w:type="default" r:id="rId7"/>
-      <w:footerReference w:type="default" r:id="rId8"/>
+      <w:headerReference w:type="default" r:id="rId8"/>
+      <w:footerReference w:type="default" r:id="rId9"/>
       <w:pgSz w:w="16840" w:h="11900" w:orient="landscape"/>
       <w:pgMar w:top="1134" w:right="1134" w:bottom="1134" w:left="1134" w:header="709" w:footer="850" w:gutter="0"/>
       <w:cols w:space="720"/>
@@ -5435,4 +5266,16 @@
   </a:objectDefaults>
   <a:extraClrSchemeLst/>
 </a:theme>
+</file>
+
+<file path=customXml/item1.xml><?xml version="1.0" encoding="utf-8"?>
+<b:Sources xmlns:b="http://schemas.openxmlformats.org/officeDocument/2006/bibliography" xmlns="http://schemas.openxmlformats.org/officeDocument/2006/bibliography" SelectedStyle="/APASixthEditionOfficeOnline.xsl" StyleName="APA" Version="6"/>
+</file>
+
+<file path=customXml/itemProps1.xml><?xml version="1.0" encoding="utf-8"?>
+<ds:datastoreItem xmlns:ds="http://schemas.openxmlformats.org/officeDocument/2006/customXml" ds:itemID="{33ADD1DA-1FF6-1D4B-A1AF-CFB602788860}">
+  <ds:schemaRefs>
+    <ds:schemaRef ds:uri="http://schemas.openxmlformats.org/officeDocument/2006/bibliography"/>
+  </ds:schemaRefs>
+</ds:datastoreItem>
 </file>
</xml_diff>